<commit_message>
documentation updated ~ Issue related #2
</commit_message>
<xml_diff>
--- a/Documentation/Informe TPO.docx
+++ b/Documentation/Informe TPO.docx
@@ -256,18 +256,8 @@
                 <w:sz w:val="36"/>
                 <w:szCs w:val="36"/>
               </w:rPr>
-              <w:t xml:space="preserve">Curso </w:t>
+              <w:t>Curso N°</w:t>
             </w:r>
-            <w:proofErr w:type="spellStart"/>
-            <w:r>
-              <w:rPr>
-                <w:rFonts w:ascii="Arial" w:eastAsia="Arial" w:hAnsi="Arial" w:cs="Arial"/>
-                <w:sz w:val="36"/>
-                <w:szCs w:val="36"/>
-              </w:rPr>
-              <w:t>N°</w:t>
-            </w:r>
-            <w:proofErr w:type="spellEnd"/>
           </w:p>
         </w:tc>
         <w:tc>
@@ -326,18 +316,8 @@
                 <w:sz w:val="36"/>
                 <w:szCs w:val="36"/>
               </w:rPr>
-              <w:t xml:space="preserve">Grupo </w:t>
+              <w:t>Grupo N°</w:t>
             </w:r>
-            <w:proofErr w:type="spellStart"/>
-            <w:r>
-              <w:rPr>
-                <w:rFonts w:ascii="Arial" w:eastAsia="Arial" w:hAnsi="Arial" w:cs="Arial"/>
-                <w:sz w:val="36"/>
-                <w:szCs w:val="36"/>
-              </w:rPr>
-              <w:t>N°</w:t>
-            </w:r>
-            <w:proofErr w:type="spellEnd"/>
           </w:p>
         </w:tc>
         <w:tc>
@@ -596,27 +576,7 @@
                 <w:szCs w:val="24"/>
                 <w:shd w:val="clear" w:color="auto" w:fill="E6E6FF"/>
               </w:rPr>
-              <w:t xml:space="preserve">Di Módica, Daniel </w:t>
-            </w:r>
-            <w:proofErr w:type="spellStart"/>
-            <w:r>
-              <w:rPr>
-                <w:rFonts w:ascii="Arial" w:eastAsia="Arial" w:hAnsi="Arial" w:cs="Arial"/>
-                <w:sz w:val="24"/>
-                <w:szCs w:val="24"/>
-                <w:shd w:val="clear" w:color="auto" w:fill="E6E6FF"/>
-              </w:rPr>
-              <w:t>Fabrizio</w:t>
-            </w:r>
-            <w:proofErr w:type="spellEnd"/>
-            <w:r>
-              <w:rPr>
-                <w:rFonts w:ascii="Arial" w:eastAsia="Arial" w:hAnsi="Arial" w:cs="Arial"/>
-                <w:sz w:val="24"/>
-                <w:szCs w:val="24"/>
-                <w:shd w:val="clear" w:color="auto" w:fill="E6E6FF"/>
-              </w:rPr>
-              <w:t>.</w:t>
+              <w:t>Di Módica, Daniel Fabrizio.</w:t>
             </w:r>
           </w:p>
         </w:tc>
@@ -852,7 +812,6 @@
                 <w:shd w:val="clear" w:color="auto" w:fill="E6E6FF"/>
               </w:rPr>
             </w:pPr>
-            <w:proofErr w:type="spellStart"/>
             <w:r>
               <w:rPr>
                 <w:rFonts w:ascii="Arial" w:eastAsia="Arial" w:hAnsi="Arial" w:cs="Arial"/>
@@ -860,17 +819,7 @@
                 <w:szCs w:val="24"/>
                 <w:shd w:val="clear" w:color="auto" w:fill="E6E6FF"/>
               </w:rPr>
-              <w:t>Cersócimo</w:t>
-            </w:r>
-            <w:proofErr w:type="spellEnd"/>
-            <w:r>
-              <w:rPr>
-                <w:rFonts w:ascii="Arial" w:eastAsia="Arial" w:hAnsi="Arial" w:cs="Arial"/>
-                <w:sz w:val="24"/>
-                <w:szCs w:val="24"/>
-                <w:shd w:val="clear" w:color="auto" w:fill="E6E6FF"/>
-              </w:rPr>
-              <w:t>, Lautaro</w:t>
+              <w:t>Cersócimo, Lautaro</w:t>
             </w:r>
           </w:p>
         </w:tc>
@@ -1701,6 +1650,7 @@
           <w:docPartUnique/>
         </w:docPartObj>
       </w:sdtPr>
+      <w:sdtEndPr/>
       <w:sdtContent>
         <w:p>
           <w:pPr>
@@ -1916,6 +1866,7 @@
             <w:ind w:left="0" w:hanging="2"/>
             <w:rPr>
               <w:rFonts w:ascii="Times New Roman" w:hAnsi="Times New Roman" w:cs="Times New Roman"/>
+              <w:u w:val="single"/>
               <w:lang w:val="es-ES"/>
             </w:rPr>
           </w:pPr>
@@ -1936,7 +1887,7 @@
               <w:rFonts w:ascii="Times New Roman" w:hAnsi="Times New Roman" w:cs="Times New Roman"/>
               <w:lang w:val="es-ES"/>
             </w:rPr>
-            <w:t>5</w:t>
+            <w:t>7</w:t>
           </w:r>
         </w:p>
         <w:p>
@@ -1963,7 +1914,7 @@
               <w:rFonts w:ascii="Times New Roman" w:hAnsi="Times New Roman" w:cs="Times New Roman"/>
               <w:lang w:val="es-ES"/>
             </w:rPr>
-            <w:t>6</w:t>
+            <w:t>8</w:t>
           </w:r>
         </w:p>
         <w:p>
@@ -1992,7 +1943,7 @@
               <w:rFonts w:ascii="Times New Roman" w:hAnsi="Times New Roman" w:cs="Times New Roman"/>
               <w:lang w:val="es-ES"/>
             </w:rPr>
-            <w:t>9</w:t>
+            <w:t>11</w:t>
           </w:r>
         </w:p>
         <w:p>
@@ -2020,7 +1971,14 @@
               <w:rFonts w:ascii="Times New Roman" w:hAnsi="Times New Roman" w:cs="Times New Roman"/>
               <w:lang w:val="es-ES"/>
             </w:rPr>
-            <w:t>10</w:t>
+            <w:t>1</w:t>
+          </w:r>
+          <w:r>
+            <w:rPr>
+              <w:rFonts w:ascii="Times New Roman" w:hAnsi="Times New Roman" w:cs="Times New Roman"/>
+              <w:lang w:val="es-ES"/>
+            </w:rPr>
+            <w:t>2</w:t>
           </w:r>
         </w:p>
         <w:p>
@@ -2123,21 +2081,7 @@
         <w:rPr>
           <w:rFonts w:ascii="Times New Roman" w:eastAsia="DejaVu Serif" w:hAnsi="Times New Roman" w:cs="Times New Roman"/>
         </w:rPr>
-        <w:t xml:space="preserve">Aplicar los conocimientos obtenidos del </w:t>
-      </w:r>
-      <w:proofErr w:type="spellStart"/>
-      <w:r>
-        <w:rPr>
-          <w:rFonts w:ascii="Times New Roman" w:eastAsia="DejaVu Serif" w:hAnsi="Times New Roman" w:cs="Times New Roman"/>
-        </w:rPr>
-        <w:t>stick</w:t>
-      </w:r>
-      <w:proofErr w:type="spellEnd"/>
-      <w:r>
-        <w:rPr>
-          <w:rFonts w:ascii="Times New Roman" w:eastAsia="DejaVu Serif" w:hAnsi="Times New Roman" w:cs="Times New Roman"/>
-        </w:rPr>
-        <w:t xml:space="preserve"> LPC845</w:t>
+        <w:t>Aplicar los conocimientos obtenidos del stick LPC845</w:t>
       </w:r>
     </w:p>
     <w:p>
@@ -2304,63 +2248,7 @@
         <w:rPr>
           <w:rFonts w:ascii="Times New Roman" w:eastAsia="DejaVu Serif" w:hAnsi="Times New Roman" w:cs="Times New Roman"/>
         </w:rPr>
-        <w:t xml:space="preserve"> (</w:t>
-      </w:r>
-      <w:proofErr w:type="spellStart"/>
-      <w:r>
-        <w:rPr>
-          <w:rFonts w:ascii="Times New Roman" w:eastAsia="DejaVu Serif" w:hAnsi="Times New Roman" w:cs="Times New Roman"/>
-        </w:rPr>
-        <w:t>Personalized</w:t>
-      </w:r>
-      <w:proofErr w:type="spellEnd"/>
-      <w:r>
-        <w:rPr>
-          <w:rFonts w:ascii="Times New Roman" w:eastAsia="DejaVu Serif" w:hAnsi="Times New Roman" w:cs="Times New Roman"/>
-        </w:rPr>
-        <w:t xml:space="preserve"> </w:t>
-      </w:r>
-      <w:proofErr w:type="spellStart"/>
-      <w:r>
-        <w:rPr>
-          <w:rFonts w:ascii="Times New Roman" w:eastAsia="DejaVu Serif" w:hAnsi="Times New Roman" w:cs="Times New Roman"/>
-        </w:rPr>
-        <w:t>Residential</w:t>
-      </w:r>
-      <w:proofErr w:type="spellEnd"/>
-      <w:r>
-        <w:rPr>
-          <w:rFonts w:ascii="Times New Roman" w:eastAsia="DejaVu Serif" w:hAnsi="Times New Roman" w:cs="Times New Roman"/>
-        </w:rPr>
-        <w:t xml:space="preserve"> </w:t>
-      </w:r>
-      <w:proofErr w:type="spellStart"/>
-      <w:r>
-        <w:rPr>
-          <w:rFonts w:ascii="Times New Roman" w:eastAsia="DejaVu Serif" w:hAnsi="Times New Roman" w:cs="Times New Roman"/>
-        </w:rPr>
-        <w:t>Operations</w:t>
-      </w:r>
-      <w:proofErr w:type="spellEnd"/>
-      <w:r>
-        <w:rPr>
-          <w:rFonts w:ascii="Times New Roman" w:eastAsia="DejaVu Serif" w:hAnsi="Times New Roman" w:cs="Times New Roman"/>
-        </w:rPr>
-        <w:t>) pretende crear un sistema que permita controlar y supervisar dispositivos del Internet de las Cosas (</w:t>
-      </w:r>
-      <w:proofErr w:type="spellStart"/>
-      <w:r>
-        <w:rPr>
-          <w:rFonts w:ascii="Times New Roman" w:eastAsia="DejaVu Serif" w:hAnsi="Times New Roman" w:cs="Times New Roman"/>
-        </w:rPr>
-        <w:t>IoT</w:t>
-      </w:r>
-      <w:proofErr w:type="spellEnd"/>
-      <w:r>
-        <w:rPr>
-          <w:rFonts w:ascii="Times New Roman" w:eastAsia="DejaVu Serif" w:hAnsi="Times New Roman" w:cs="Times New Roman"/>
-        </w:rPr>
-        <w:t>), incluidos electrodomésticos inteligentes, sistemas de seguridad y sistemas de iluminación. La gestión general de los distintos sensores y actuadores es administrada por el controlador LPC845-BRK, que permite una comunicación entre los distintos componentes del sistema.</w:t>
+        <w:t xml:space="preserve"> (Personalized Residential Operations) pretende crear un sistema que permita controlar y supervisar dispositivos del Internet de las Cosas (IoT), incluidos electrodomésticos inteligentes, sistemas de seguridad y sistemas de iluminación. La gestión general de los distintos sensores y actuadores es administrada por el controlador LPC845-BRK, que permite una comunicación entre los distintos componentes del sistema.</w:t>
       </w:r>
     </w:p>
     <w:p>
@@ -2432,6 +2320,25 @@
           <w:rFonts w:ascii="Times New Roman" w:eastAsia="Arial" w:hAnsi="Times New Roman" w:cs="Times New Roman"/>
         </w:rPr>
         <w:t>LPC845-BRK.</w:t>
+      </w:r>
+    </w:p>
+    <w:p>
+      <w:pPr>
+        <w:numPr>
+          <w:ilvl w:val="0"/>
+          <w:numId w:val="4"/>
+        </w:numPr>
+        <w:spacing w:after="0"/>
+        <w:ind w:left="0" w:hanging="2"/>
+        <w:rPr>
+          <w:rFonts w:ascii="Times New Roman" w:eastAsia="Arial" w:hAnsi="Times New Roman" w:cs="Times New Roman"/>
+        </w:rPr>
+      </w:pPr>
+      <w:r>
+        <w:rPr>
+          <w:rFonts w:ascii="Times New Roman" w:eastAsia="Arial" w:hAnsi="Times New Roman" w:cs="Times New Roman"/>
+        </w:rPr>
+        <w:t>Placa Infotronic</w:t>
       </w:r>
     </w:p>
     <w:p>
@@ -2509,42 +2416,12 @@
           <w:rFonts w:ascii="Times New Roman" w:eastAsia="Arial" w:hAnsi="Times New Roman" w:cs="Times New Roman"/>
         </w:rPr>
       </w:pPr>
-      <w:proofErr w:type="spellStart"/>
       <w:r>
         <w:rPr>
           <w:rFonts w:ascii="Times New Roman" w:eastAsia="Arial" w:hAnsi="Times New Roman" w:cs="Times New Roman"/>
         </w:rPr>
-        <w:t>Display</w:t>
-      </w:r>
-      <w:proofErr w:type="spellEnd"/>
-      <w:r>
-        <w:rPr>
-          <w:rFonts w:ascii="Times New Roman" w:eastAsia="Arial" w:hAnsi="Times New Roman" w:cs="Times New Roman"/>
-        </w:rPr>
-        <w:t xml:space="preserve"> LCD2004A </w:t>
-      </w:r>
-      <w:proofErr w:type="spellStart"/>
-      <w:r>
-        <w:rPr>
-          <w:rFonts w:ascii="Times New Roman" w:eastAsia="Arial" w:hAnsi="Times New Roman" w:cs="Times New Roman"/>
-        </w:rPr>
-        <w:t>with</w:t>
-      </w:r>
-      <w:proofErr w:type="spellEnd"/>
-      <w:r>
-        <w:rPr>
-          <w:rFonts w:ascii="Times New Roman" w:eastAsia="Arial" w:hAnsi="Times New Roman" w:cs="Times New Roman"/>
-        </w:rPr>
-        <w:t xml:space="preserve"> HD44780U </w:t>
-      </w:r>
-      <w:proofErr w:type="spellStart"/>
-      <w:r>
-        <w:rPr>
-          <w:rFonts w:ascii="Times New Roman" w:eastAsia="Arial" w:hAnsi="Times New Roman" w:cs="Times New Roman"/>
-        </w:rPr>
-        <w:t>controller</w:t>
-      </w:r>
-      <w:proofErr w:type="spellEnd"/>
+        <w:t>Display LCD2004A with HD44780U controller</w:t>
+      </w:r>
     </w:p>
     <w:p>
       <w:pPr>
@@ -2597,21 +2474,7 @@
         <w:rPr>
           <w:rFonts w:ascii="Times New Roman" w:eastAsia="Arial" w:hAnsi="Times New Roman" w:cs="Times New Roman"/>
         </w:rPr>
-        <w:t xml:space="preserve">EEPROM </w:t>
-      </w:r>
-      <w:proofErr w:type="spellStart"/>
-      <w:r>
-        <w:rPr>
-          <w:rFonts w:ascii="Times New Roman" w:eastAsia="Arial" w:hAnsi="Times New Roman" w:cs="Times New Roman"/>
-        </w:rPr>
-        <w:t>Memory</w:t>
-      </w:r>
-      <w:proofErr w:type="spellEnd"/>
-      <w:r>
-        <w:rPr>
-          <w:rFonts w:ascii="Times New Roman" w:eastAsia="Arial" w:hAnsi="Times New Roman" w:cs="Times New Roman"/>
-        </w:rPr>
-        <w:t xml:space="preserve"> FM24C16U 16KB.</w:t>
+        <w:t>EEPROM Memory FM24C16U 16KB.</w:t>
       </w:r>
     </w:p>
     <w:p>
@@ -2663,21 +2526,7 @@
         <w:rPr>
           <w:rFonts w:ascii="Times New Roman" w:eastAsia="Arial" w:hAnsi="Times New Roman" w:cs="Times New Roman"/>
         </w:rPr>
-        <w:t xml:space="preserve">RFID RC-522 </w:t>
-      </w:r>
-      <w:proofErr w:type="spellStart"/>
-      <w:r>
-        <w:rPr>
-          <w:rFonts w:ascii="Times New Roman" w:eastAsia="Arial" w:hAnsi="Times New Roman" w:cs="Times New Roman"/>
-        </w:rPr>
-        <w:t>reader</w:t>
-      </w:r>
-      <w:proofErr w:type="spellEnd"/>
-      <w:r>
-        <w:rPr>
-          <w:rFonts w:ascii="Times New Roman" w:eastAsia="Arial" w:hAnsi="Times New Roman" w:cs="Times New Roman"/>
-        </w:rPr>
-        <w:t>.</w:t>
+        <w:t>RFID RC-522 reader.</w:t>
       </w:r>
     </w:p>
     <w:p>
@@ -2735,7 +2584,25 @@
         <w:rPr>
           <w:rFonts w:ascii="Times New Roman" w:eastAsia="Arial" w:hAnsi="Times New Roman" w:cs="Times New Roman"/>
         </w:rPr>
-        <w:t xml:space="preserve"> pulsadores.</w:t>
+        <w:t xml:space="preserve"> pulsadores</w:t>
+      </w:r>
+      <w:r>
+        <w:rPr>
+          <w:rFonts w:ascii="Times New Roman" w:eastAsia="Arial" w:hAnsi="Times New Roman" w:cs="Times New Roman"/>
+        </w:rPr>
+        <w:t xml:space="preserve"> (teclado matricial de</w:t>
+      </w:r>
+      <w:r>
+        <w:rPr>
+          <w:rFonts w:ascii="Times New Roman" w:eastAsia="Arial" w:hAnsi="Times New Roman" w:cs="Times New Roman"/>
+        </w:rPr>
+        <w:t xml:space="preserve"> la placa infotronic)</w:t>
+      </w:r>
+      <w:r>
+        <w:rPr>
+          <w:rFonts w:ascii="Times New Roman" w:eastAsia="Arial" w:hAnsi="Times New Roman" w:cs="Times New Roman"/>
+        </w:rPr>
+        <w:t>.</w:t>
       </w:r>
     </w:p>
     <w:p>
@@ -2787,7 +2654,7 @@
         <w:rPr>
           <w:rFonts w:ascii="Times New Roman" w:eastAsia="Arial" w:hAnsi="Times New Roman" w:cs="Times New Roman"/>
         </w:rPr>
-        <w:t>Bocina</w:t>
+        <w:t>Speaker</w:t>
       </w:r>
     </w:p>
     <w:p>
@@ -2897,7 +2764,6 @@
           <w:sz w:val="28"/>
           <w:szCs w:val="28"/>
         </w:rPr>
-        <w:lastRenderedPageBreak/>
         <w:t>Diagrama en bloques</w:t>
       </w:r>
     </w:p>
@@ -3112,17 +2978,6 @@
     <w:p>
       <w:pPr>
         <w:spacing w:after="0" w:line="240" w:lineRule="auto"/>
-        <w:ind w:leftChars="0" w:left="0" w:firstLineChars="0" w:firstLine="0"/>
-        <w:rPr>
-          <w:rFonts w:ascii="Times New Roman" w:eastAsia="DejaVu Serif" w:hAnsi="Times New Roman" w:cs="Times New Roman"/>
-          <w:sz w:val="28"/>
-          <w:szCs w:val="28"/>
-        </w:rPr>
-      </w:pPr>
-    </w:p>
-    <w:p>
-      <w:pPr>
-        <w:spacing w:after="0" w:line="240" w:lineRule="auto"/>
         <w:ind w:left="1" w:hanging="3"/>
         <w:rPr>
           <w:rFonts w:ascii="Times New Roman" w:eastAsia="DejaVu Serif" w:hAnsi="Times New Roman" w:cs="Times New Roman"/>
@@ -3315,33 +3170,42 @@
           <w:rFonts w:ascii="Times New Roman" w:eastAsia="DejaVu Serif" w:hAnsi="Times New Roman" w:cs="Times New Roman"/>
         </w:rPr>
       </w:pPr>
-      <w:proofErr w:type="spellStart"/>
       <w:r>
         <w:rPr>
           <w:rFonts w:ascii="Times New Roman" w:eastAsia="Arial" w:hAnsi="Times New Roman" w:cs="Times New Roman"/>
           <w:b/>
         </w:rPr>
-        <w:t>Display</w:t>
-      </w:r>
-      <w:proofErr w:type="spellEnd"/>
+        <w:t>Display LCD2004A</w:t>
+      </w:r>
       <w:r>
         <w:rPr>
           <w:rFonts w:ascii="Times New Roman" w:eastAsia="Arial" w:hAnsi="Times New Roman" w:cs="Times New Roman"/>
-          <w:b/>
-        </w:rPr>
-        <w:t xml:space="preserve"> LCD2004A</w:t>
+        </w:rPr>
+        <w:t xml:space="preserve">: En el mismo se va a mostrar un mensaje de bienvenida, para los usuarios que deseen entrar a la casa, así como también la hora del día actual. </w:t>
       </w:r>
       <w:r>
         <w:rPr>
           <w:rFonts w:ascii="Times New Roman" w:eastAsia="Arial" w:hAnsi="Times New Roman" w:cs="Times New Roman"/>
         </w:rPr>
-        <w:t xml:space="preserve">: En el mismo se va a mostrar un mensaje de bienvenida, para los usuarios que deseen entrar a la casa, así como también la hora del día actual. </w:t>
+        <w:t>Además,</w:t>
       </w:r>
       <w:r>
         <w:rPr>
           <w:rFonts w:ascii="Times New Roman" w:eastAsia="Arial" w:hAnsi="Times New Roman" w:cs="Times New Roman"/>
         </w:rPr>
-        <w:t xml:space="preserve">Además va a mostrar </w:t>
+        <w:t xml:space="preserve"> va indicar la cantidad de usuarios registrados </w:t>
+      </w:r>
+      <w:r>
+        <w:rPr>
+          <w:rFonts w:ascii="Times New Roman" w:eastAsia="Arial" w:hAnsi="Times New Roman" w:cs="Times New Roman"/>
+        </w:rPr>
+        <w:t>y la cantidad de usuarios logueados.</w:t>
+      </w:r>
+      <w:r>
+        <w:rPr>
+          <w:rFonts w:ascii="Times New Roman" w:eastAsia="Arial" w:hAnsi="Times New Roman" w:cs="Times New Roman"/>
+        </w:rPr>
+        <w:t xml:space="preserve"> </w:t>
       </w:r>
     </w:p>
     <w:p>
@@ -3370,17 +3234,8 @@
           <w:rFonts w:ascii="Times New Roman" w:eastAsia="Arial" w:hAnsi="Times New Roman" w:cs="Times New Roman"/>
           <w:b/>
         </w:rPr>
-        <w:t xml:space="preserve">RGB </w:t>
-      </w:r>
-      <w:proofErr w:type="spellStart"/>
-      <w:r>
-        <w:rPr>
-          <w:rFonts w:ascii="Times New Roman" w:eastAsia="Arial" w:hAnsi="Times New Roman" w:cs="Times New Roman"/>
-          <w:b/>
-        </w:rPr>
-        <w:t>LEDs</w:t>
-      </w:r>
-      <w:proofErr w:type="spellEnd"/>
+        <w:t>RGB LEDs</w:t>
+      </w:r>
       <w:r>
         <w:rPr>
           <w:rFonts w:ascii="Times New Roman" w:eastAsia="Arial" w:hAnsi="Times New Roman" w:cs="Times New Roman"/>
@@ -3414,24 +3269,15 @@
           <w:rFonts w:ascii="Times New Roman" w:eastAsia="Arial" w:hAnsi="Times New Roman" w:cs="Times New Roman"/>
           <w:b/>
         </w:rPr>
-        <w:t xml:space="preserve">RFID RC-522 </w:t>
-      </w:r>
-      <w:proofErr w:type="spellStart"/>
+        <w:t>RFID RC-522 reade</w:t>
+      </w:r>
       <w:r>
         <w:rPr>
           <w:rFonts w:ascii="Times New Roman" w:eastAsia="Arial" w:hAnsi="Times New Roman" w:cs="Times New Roman"/>
           <w:b/>
         </w:rPr>
-        <w:t>reade</w:t>
-      </w:r>
-      <w:r>
-        <w:rPr>
-          <w:rFonts w:ascii="Times New Roman" w:eastAsia="Arial" w:hAnsi="Times New Roman" w:cs="Times New Roman"/>
-          <w:b/>
-        </w:rPr>
         <w:t>r</w:t>
       </w:r>
-      <w:proofErr w:type="spellEnd"/>
       <w:r>
         <w:rPr>
           <w:rFonts w:ascii="Times New Roman" w:eastAsia="Arial" w:hAnsi="Times New Roman" w:cs="Times New Roman"/>
@@ -3465,23 +3311,7 @@
           <w:rFonts w:ascii="Times New Roman" w:eastAsia="Arial" w:hAnsi="Times New Roman" w:cs="Times New Roman"/>
           <w:b/>
         </w:rPr>
-        <w:t xml:space="preserve">EEPROM </w:t>
-      </w:r>
-      <w:proofErr w:type="spellStart"/>
-      <w:r>
-        <w:rPr>
-          <w:rFonts w:ascii="Times New Roman" w:eastAsia="Arial" w:hAnsi="Times New Roman" w:cs="Times New Roman"/>
-          <w:b/>
-        </w:rPr>
-        <w:t>Memory</w:t>
-      </w:r>
-      <w:proofErr w:type="spellEnd"/>
-      <w:r>
-        <w:rPr>
-          <w:rFonts w:ascii="Times New Roman" w:eastAsia="Arial" w:hAnsi="Times New Roman" w:cs="Times New Roman"/>
-          <w:b/>
-        </w:rPr>
-        <w:t xml:space="preserve"> FM24C16U</w:t>
+        <w:t>EEPROM Memory FM24C16U</w:t>
       </w:r>
       <w:r>
         <w:rPr>
@@ -3606,21 +3436,7 @@
         <w:rPr>
           <w:rFonts w:ascii="Times New Roman" w:eastAsia="Arial" w:hAnsi="Times New Roman" w:cs="Times New Roman"/>
         </w:rPr>
-        <w:t xml:space="preserve">: El módulo RTC se encarga de determinar la hora actual con precisión, la cual se mostrará en el </w:t>
-      </w:r>
-      <w:proofErr w:type="spellStart"/>
-      <w:r>
-        <w:rPr>
-          <w:rFonts w:ascii="Times New Roman" w:eastAsia="Arial" w:hAnsi="Times New Roman" w:cs="Times New Roman"/>
-        </w:rPr>
-        <w:t>Display</w:t>
-      </w:r>
-      <w:proofErr w:type="spellEnd"/>
-      <w:r>
-        <w:rPr>
-          <w:rFonts w:ascii="Times New Roman" w:eastAsia="Arial" w:hAnsi="Times New Roman" w:cs="Times New Roman"/>
-        </w:rPr>
-        <w:t xml:space="preserve"> LCD.</w:t>
+        <w:t>: El módulo RTC se encarga de determinar la hora actual con precisión, la cual se mostrará en el Display LCD.</w:t>
       </w:r>
     </w:p>
     <w:p>
@@ -3650,35 +3466,73 @@
           <w:b/>
         </w:rPr>
         <w:lastRenderedPageBreak/>
-        <w:t>DF Player module</w:t>
+        <w:t>Speaker</w:t>
       </w:r>
       <w:r>
         <w:rPr>
           <w:rFonts w:ascii="Times New Roman" w:eastAsia="Arial" w:hAnsi="Times New Roman" w:cs="Times New Roman"/>
         </w:rPr>
-        <w:t xml:space="preserve">: Este módulo sirve como reproductor de música y contiene una tarjeta </w:t>
+        <w:t xml:space="preserve">: </w:t>
       </w:r>
       <w:r>
         <w:rPr>
           <w:rFonts w:ascii="Times New Roman" w:eastAsia="Arial" w:hAnsi="Times New Roman" w:cs="Times New Roman"/>
         </w:rPr>
-        <w:t>microSD</w:t>
+        <w:t xml:space="preserve">Se encarga de dar salida de audio al reproductor de música. También </w:t>
       </w:r>
       <w:r>
         <w:rPr>
           <w:rFonts w:ascii="Times New Roman" w:eastAsia="Arial" w:hAnsi="Times New Roman" w:cs="Times New Roman"/>
         </w:rPr>
-        <w:t xml:space="preserve"> con las canciones disponibles para reproducir mediante la aplicación QT. </w:t>
-      </w:r>
-    </w:p>
-    <w:p>
-      <w:pPr>
+        <w:t>da un mensaje al entrar y al salir de la casa.</w:t>
+      </w:r>
+    </w:p>
+    <w:p>
+      <w:pPr>
+        <w:spacing w:after="0" w:line="360" w:lineRule="auto"/>
+        <w:ind w:leftChars="0" w:left="0" w:firstLineChars="0" w:firstLine="0"/>
+        <w:rPr>
+          <w:rFonts w:ascii="Times New Roman" w:eastAsia="Arial" w:hAnsi="Times New Roman" w:cs="Times New Roman"/>
+        </w:rPr>
+      </w:pPr>
+    </w:p>
+    <w:p>
+      <w:pPr>
+        <w:numPr>
+          <w:ilvl w:val="0"/>
+          <w:numId w:val="7"/>
+        </w:numPr>
         <w:spacing w:after="0" w:line="360" w:lineRule="auto"/>
         <w:ind w:left="0" w:hanging="2"/>
         <w:rPr>
           <w:rFonts w:ascii="Times New Roman" w:eastAsia="Arial" w:hAnsi="Times New Roman" w:cs="Times New Roman"/>
         </w:rPr>
       </w:pPr>
+      <w:r>
+        <w:rPr>
+          <w:rFonts w:ascii="Times New Roman" w:eastAsia="Arial" w:hAnsi="Times New Roman" w:cs="Times New Roman"/>
+          <w:b/>
+        </w:rPr>
+        <w:t>DF Player module</w:t>
+      </w:r>
+      <w:r>
+        <w:rPr>
+          <w:rFonts w:ascii="Times New Roman" w:eastAsia="Arial" w:hAnsi="Times New Roman" w:cs="Times New Roman"/>
+        </w:rPr>
+        <w:t xml:space="preserve">: Este módulo sirve como reproductor de música y contiene una tarjeta </w:t>
+      </w:r>
+      <w:r>
+        <w:rPr>
+          <w:rFonts w:ascii="Times New Roman" w:eastAsia="Arial" w:hAnsi="Times New Roman" w:cs="Times New Roman"/>
+        </w:rPr>
+        <w:t>microSD</w:t>
+      </w:r>
+      <w:r>
+        <w:rPr>
+          <w:rFonts w:ascii="Times New Roman" w:eastAsia="Arial" w:hAnsi="Times New Roman" w:cs="Times New Roman"/>
+        </w:rPr>
+        <w:t xml:space="preserve"> con las canciones disponibles para reproducir mediante la aplicación QT. </w:t>
+      </w:r>
     </w:p>
     <w:p>
       <w:pPr>
@@ -3688,24 +3542,6 @@
           <w:rFonts w:ascii="Times New Roman" w:eastAsia="Arial" w:hAnsi="Times New Roman" w:cs="Times New Roman"/>
         </w:rPr>
       </w:pPr>
-      <w:r>
-        <w:rPr>
-          <w:rFonts w:ascii="Times New Roman" w:eastAsia="Arial" w:hAnsi="Times New Roman" w:cs="Times New Roman"/>
-        </w:rPr>
-        <w:t>Para cargar canciones en la tarjeta SD, se debe</w:t>
-      </w:r>
-      <w:r>
-        <w:rPr>
-          <w:rFonts w:ascii="Times New Roman" w:eastAsia="Arial" w:hAnsi="Times New Roman" w:cs="Times New Roman"/>
-        </w:rPr>
-        <w:t>n</w:t>
-      </w:r>
-      <w:r>
-        <w:rPr>
-          <w:rFonts w:ascii="Times New Roman" w:eastAsia="Arial" w:hAnsi="Times New Roman" w:cs="Times New Roman"/>
-        </w:rPr>
-        <w:t xml:space="preserve"> seguir las especificaciones de formato MP3 y una estructura predeterminada. </w:t>
-      </w:r>
     </w:p>
     <w:p>
       <w:pPr>
@@ -3715,20 +3551,47 @@
           <w:rFonts w:ascii="Times New Roman" w:eastAsia="Arial" w:hAnsi="Times New Roman" w:cs="Times New Roman"/>
         </w:rPr>
       </w:pPr>
-    </w:p>
-    <w:p>
-      <w:pPr>
-        <w:spacing w:after="0" w:line="360" w:lineRule="auto"/>
-        <w:ind w:left="0" w:hanging="2"/>
+      <w:r>
         <w:rPr>
           <w:rFonts w:ascii="Times New Roman" w:eastAsia="Arial" w:hAnsi="Times New Roman" w:cs="Times New Roman"/>
         </w:rPr>
-      </w:pPr>
+        <w:t>Para carga</w:t>
+      </w:r>
       <w:r>
         <w:rPr>
           <w:rFonts w:ascii="Times New Roman" w:eastAsia="Arial" w:hAnsi="Times New Roman" w:cs="Times New Roman"/>
         </w:rPr>
-        <w:t>El reproductor se controla mediante comandos de UART, como pausar, reproducir, y ajustar el volumen. Estos comandos son enviados desde la aplicación QT al LPC y, desde el LPC al reproductor.</w:t>
+        <w:t>r</w:t>
+      </w:r>
+      <w:r>
+        <w:rPr>
+          <w:rFonts w:ascii="Times New Roman" w:eastAsia="Arial" w:hAnsi="Times New Roman" w:cs="Times New Roman"/>
+        </w:rPr>
+        <w:t xml:space="preserve"> canciones en la tarjeta SD, se debe</w:t>
+      </w:r>
+      <w:r>
+        <w:rPr>
+          <w:rFonts w:ascii="Times New Roman" w:eastAsia="Arial" w:hAnsi="Times New Roman" w:cs="Times New Roman"/>
+        </w:rPr>
+        <w:t>n</w:t>
+      </w:r>
+      <w:r>
+        <w:rPr>
+          <w:rFonts w:ascii="Times New Roman" w:eastAsia="Arial" w:hAnsi="Times New Roman" w:cs="Times New Roman"/>
+        </w:rPr>
+        <w:t xml:space="preserve"> seguir las especificaciones de formato MP3 y una estructura predeterminada. El reproductor se controla mediante comandos de UART, como pausar, reproducir, y ajustar el volumen. Estos comando</w:t>
+      </w:r>
+      <w:r>
+        <w:rPr>
+          <w:rFonts w:ascii="Times New Roman" w:eastAsia="Arial" w:hAnsi="Times New Roman" w:cs="Times New Roman"/>
+        </w:rPr>
+        <w:t>s</w:t>
+      </w:r>
+      <w:r>
+        <w:rPr>
+          <w:rFonts w:ascii="Times New Roman" w:eastAsia="Arial" w:hAnsi="Times New Roman" w:cs="Times New Roman"/>
+        </w:rPr>
+        <w:t xml:space="preserve"> son enviados desde la aplicación QT al LPC y, desde el LPC al reproductor.</w:t>
       </w:r>
     </w:p>
     <w:p>
@@ -3850,28 +3713,51 @@
         </w:pBdr>
         <w:spacing w:after="0" w:line="360" w:lineRule="auto"/>
         <w:ind w:left="0" w:hanging="2"/>
-        <w:jc w:val="both"/>
-        <w:rPr>
-          <w:rFonts w:ascii="Times New Roman" w:eastAsia="DejaVu Serif" w:hAnsi="Times New Roman" w:cs="Times New Roman"/>
-        </w:rPr>
-      </w:pPr>
-      <w:r>
-        <w:rPr>
-          <w:rFonts w:ascii="Times New Roman" w:eastAsia="DejaVu Serif" w:hAnsi="Times New Roman" w:cs="Times New Roman"/>
-        </w:rPr>
-        <w:t>La aplicació</w:t>
-      </w:r>
-      <w:r>
-        <w:rPr>
-          <w:rFonts w:ascii="Times New Roman" w:eastAsia="DejaVu Serif" w:hAnsi="Times New Roman" w:cs="Times New Roman"/>
-        </w:rPr>
-        <w:t>n</w:t>
-      </w:r>
-      <w:r>
-        <w:rPr>
-          <w:rFonts w:ascii="Times New Roman" w:eastAsia="DejaVu Serif" w:hAnsi="Times New Roman" w:cs="Times New Roman"/>
-        </w:rPr>
-        <w:t xml:space="preserve"> QT es capaz de detectar y visualizar las tramas recibidas a través del LPC, proporcionando una interfaz clara para la monitorización y control de los distintos periféricos de la casa. Entre sus funcionalidades principales se encuentran:</w:t>
+        <w:jc w:val="center"/>
+        <w:rPr>
+          <w:rFonts w:ascii="Times New Roman" w:eastAsia="DejaVu Serif" w:hAnsi="Times New Roman" w:cs="Times New Roman"/>
+        </w:rPr>
+      </w:pPr>
+      <w:r>
+        <w:rPr>
+          <w:rFonts w:ascii="Times New Roman" w:eastAsia="DejaVu Serif" w:hAnsi="Times New Roman" w:cs="Times New Roman"/>
+          <w:noProof/>
+        </w:rPr>
+        <w:drawing>
+          <wp:inline distT="0" distB="0" distL="0" distR="0" wp14:anchorId="30A354A0" wp14:editId="04F25CD7">
+            <wp:extent cx="4273550" cy="3372388"/>
+            <wp:effectExtent l="0" t="0" r="0" b="0"/>
+            <wp:docPr id="1067241759" name="Imagen 1" descr="Interfaz de usuario gráfica, Texto, Aplicación, Chat o mensaje de texto&#10;&#10;Descripción generada automáticamente"/>
+            <wp:cNvGraphicFramePr>
+              <a:graphicFrameLocks xmlns:a="http://schemas.openxmlformats.org/drawingml/2006/main" noChangeAspect="1"/>
+            </wp:cNvGraphicFramePr>
+            <a:graphic xmlns:a="http://schemas.openxmlformats.org/drawingml/2006/main">
+              <a:graphicData uri="http://schemas.openxmlformats.org/drawingml/2006/picture">
+                <pic:pic xmlns:pic="http://schemas.openxmlformats.org/drawingml/2006/picture">
+                  <pic:nvPicPr>
+                    <pic:cNvPr id="1067241759" name="Imagen 1" descr="Interfaz de usuario gráfica, Texto, Aplicación, Chat o mensaje de texto&#10;&#10;Descripción generada automáticamente"/>
+                    <pic:cNvPicPr/>
+                  </pic:nvPicPr>
+                  <pic:blipFill>
+                    <a:blip r:embed="rId16"/>
+                    <a:stretch>
+                      <a:fillRect/>
+                    </a:stretch>
+                  </pic:blipFill>
+                  <pic:spPr>
+                    <a:xfrm>
+                      <a:off x="0" y="0"/>
+                      <a:ext cx="4282923" cy="3379784"/>
+                    </a:xfrm>
+                    <a:prstGeom prst="rect">
+                      <a:avLst/>
+                    </a:prstGeom>
+                  </pic:spPr>
+                </pic:pic>
+              </a:graphicData>
+            </a:graphic>
+          </wp:inline>
+        </w:drawing>
       </w:r>
     </w:p>
     <w:p>
@@ -3893,6 +3779,92 @@
     </w:p>
     <w:p>
       <w:pPr>
+        <w:pBdr>
+          <w:top w:val="nil"/>
+          <w:left w:val="nil"/>
+          <w:bottom w:val="nil"/>
+          <w:right w:val="nil"/>
+          <w:between w:val="nil"/>
+        </w:pBdr>
+        <w:spacing w:after="0" w:line="360" w:lineRule="auto"/>
+        <w:ind w:left="0" w:hanging="2"/>
+        <w:jc w:val="both"/>
+        <w:rPr>
+          <w:rFonts w:ascii="Times New Roman" w:eastAsia="DejaVu Serif" w:hAnsi="Times New Roman" w:cs="Times New Roman"/>
+        </w:rPr>
+      </w:pPr>
+    </w:p>
+    <w:p>
+      <w:pPr>
+        <w:pBdr>
+          <w:top w:val="nil"/>
+          <w:left w:val="nil"/>
+          <w:bottom w:val="nil"/>
+          <w:right w:val="nil"/>
+          <w:between w:val="nil"/>
+        </w:pBdr>
+        <w:spacing w:after="0" w:line="360" w:lineRule="auto"/>
+        <w:ind w:left="0" w:hanging="2"/>
+        <w:jc w:val="both"/>
+        <w:rPr>
+          <w:rFonts w:ascii="Times New Roman" w:eastAsia="DejaVu Serif" w:hAnsi="Times New Roman" w:cs="Times New Roman"/>
+        </w:rPr>
+      </w:pPr>
+    </w:p>
+    <w:p>
+      <w:pPr>
+        <w:pBdr>
+          <w:top w:val="nil"/>
+          <w:left w:val="nil"/>
+          <w:bottom w:val="nil"/>
+          <w:right w:val="nil"/>
+          <w:between w:val="nil"/>
+        </w:pBdr>
+        <w:spacing w:after="0" w:line="360" w:lineRule="auto"/>
+        <w:ind w:left="-2" w:firstLineChars="0" w:firstLine="0"/>
+        <w:jc w:val="both"/>
+        <w:rPr>
+          <w:rFonts w:ascii="Times New Roman" w:eastAsia="DejaVu Serif" w:hAnsi="Times New Roman" w:cs="Times New Roman"/>
+        </w:rPr>
+      </w:pPr>
+      <w:r>
+        <w:rPr>
+          <w:rFonts w:ascii="Times New Roman" w:eastAsia="DejaVu Serif" w:hAnsi="Times New Roman" w:cs="Times New Roman"/>
+        </w:rPr>
+        <w:t>La aplicació</w:t>
+      </w:r>
+      <w:r>
+        <w:rPr>
+          <w:rFonts w:ascii="Times New Roman" w:eastAsia="DejaVu Serif" w:hAnsi="Times New Roman" w:cs="Times New Roman"/>
+        </w:rPr>
+        <w:t>n</w:t>
+      </w:r>
+      <w:r>
+        <w:rPr>
+          <w:rFonts w:ascii="Times New Roman" w:eastAsia="DejaVu Serif" w:hAnsi="Times New Roman" w:cs="Times New Roman"/>
+        </w:rPr>
+        <w:t xml:space="preserve"> QT es capaz de detectar y visualizar las tramas recibidas a través del LPC, proporcionando una interfaz clara para la monitorización y control de los distintos periféricos de la casa. Entre sus funcionalidades principales se encuentran:</w:t>
+      </w:r>
+    </w:p>
+    <w:p>
+      <w:pPr>
+        <w:pBdr>
+          <w:top w:val="nil"/>
+          <w:left w:val="nil"/>
+          <w:bottom w:val="nil"/>
+          <w:right w:val="nil"/>
+          <w:between w:val="nil"/>
+        </w:pBdr>
+        <w:spacing w:after="0" w:line="360" w:lineRule="auto"/>
+        <w:ind w:left="0" w:hanging="2"/>
+        <w:jc w:val="both"/>
+        <w:rPr>
+          <w:rFonts w:ascii="Times New Roman" w:eastAsia="DejaVu Serif" w:hAnsi="Times New Roman" w:cs="Times New Roman"/>
+        </w:rPr>
+      </w:pPr>
+    </w:p>
+    <w:p>
+      <w:pPr>
         <w:numPr>
           <w:ilvl w:val="0"/>
           <w:numId w:val="5"/>
@@ -4003,21 +3975,7 @@
         <w:rPr>
           <w:rFonts w:ascii="Times New Roman" w:eastAsia="DejaVu Serif" w:hAnsi="Times New Roman" w:cs="Times New Roman"/>
         </w:rPr>
-        <w:t xml:space="preserve">: La aplicación cuenta con una pantalla de </w:t>
-      </w:r>
-      <w:proofErr w:type="spellStart"/>
-      <w:r>
-        <w:rPr>
-          <w:rFonts w:ascii="Times New Roman" w:eastAsia="DejaVu Serif" w:hAnsi="Times New Roman" w:cs="Times New Roman"/>
-        </w:rPr>
-        <w:t>login</w:t>
-      </w:r>
-      <w:proofErr w:type="spellEnd"/>
-      <w:r>
-        <w:rPr>
-          <w:rFonts w:ascii="Times New Roman" w:eastAsia="DejaVu Serif" w:hAnsi="Times New Roman" w:cs="Times New Roman"/>
-        </w:rPr>
-        <w:t xml:space="preserve"> donde los usuarios registrados ingresan con sus credenciales. Estas credenciales están almacenadas de manera segura en una base de datos relacional, asegurando la autenticación y autorización adecuadas.</w:t>
+        <w:t>: La aplicación cuenta con una pantalla de login donde los usuarios registrados ingresan con sus credenciales. Estas credenciales están almacenadas de manera segura en una base de datos relacional, asegurando la autenticación y autorización adecuadas.</w:t>
       </w:r>
     </w:p>
     <w:p>
@@ -4061,7 +4019,19 @@
         <w:rPr>
           <w:rFonts w:ascii="Times New Roman" w:eastAsia="DejaVu Serif" w:hAnsi="Times New Roman" w:cs="Times New Roman"/>
         </w:rPr>
-        <w:t>: Se incorpora una ventana para la creación de nuevos usuarios. Aquí, los usuarios pueden ingresar sus datos personales, junto con el código del LPC para garantizar la autenticidad y evitar accesos no autorizados.</w:t>
+        <w:t>: Se incorpora una ventana para la creación de nuevos usuarios. Aquí, los usuarios pueden ingresar s</w:t>
+      </w:r>
+      <w:r>
+        <w:rPr>
+          <w:rFonts w:ascii="Times New Roman" w:eastAsia="DejaVu Serif" w:hAnsi="Times New Roman" w:cs="Times New Roman"/>
+        </w:rPr>
+        <w:t>u usuario y contraseña</w:t>
+      </w:r>
+      <w:r>
+        <w:rPr>
+          <w:rFonts w:ascii="Times New Roman" w:eastAsia="DejaVu Serif" w:hAnsi="Times New Roman" w:cs="Times New Roman"/>
+        </w:rPr>
+        <w:t>, junto con el código del LPC para garantizar la autenticidad y evitar accesos no autorizados.</w:t>
       </w:r>
     </w:p>
     <w:p>
@@ -4249,6 +4219,67 @@
     </w:p>
     <w:p>
       <w:pPr>
+        <w:pBdr>
+          <w:top w:val="nil"/>
+          <w:left w:val="nil"/>
+          <w:bottom w:val="nil"/>
+          <w:right w:val="nil"/>
+          <w:between w:val="nil"/>
+        </w:pBdr>
+        <w:spacing w:after="0" w:line="360" w:lineRule="auto"/>
+        <w:ind w:leftChars="0" w:left="0" w:firstLineChars="0" w:firstLine="0"/>
+        <w:jc w:val="center"/>
+        <w:rPr>
+          <w:rFonts w:ascii="Times New Roman" w:eastAsia="DejaVu Serif" w:hAnsi="Times New Roman" w:cs="Times New Roman"/>
+        </w:rPr>
+      </w:pPr>
+      <w:r>
+        <w:rPr>
+          <w:rFonts w:ascii="Arial" w:eastAsia="DejaVu Serif" w:hAnsi="Arial" w:cs="Arial"/>
+          <w:noProof/>
+          <w:sz w:val="24"/>
+          <w:szCs w:val="24"/>
+        </w:rPr>
+        <w:lastRenderedPageBreak/>
+        <w:drawing>
+          <wp:inline distT="0" distB="0" distL="0" distR="0" wp14:anchorId="448172DC" wp14:editId="40CAC96F">
+            <wp:extent cx="4165600" cy="3158060"/>
+            <wp:effectExtent l="0" t="0" r="6350" b="4445"/>
+            <wp:docPr id="1739336015" name="Imagen 1" descr="Imagen que contiene Gráfico&#10;&#10;Descripción generada automáticamente"/>
+            <wp:cNvGraphicFramePr>
+              <a:graphicFrameLocks xmlns:a="http://schemas.openxmlformats.org/drawingml/2006/main" noChangeAspect="1"/>
+            </wp:cNvGraphicFramePr>
+            <a:graphic xmlns:a="http://schemas.openxmlformats.org/drawingml/2006/main">
+              <a:graphicData uri="http://schemas.openxmlformats.org/drawingml/2006/picture">
+                <pic:pic xmlns:pic="http://schemas.openxmlformats.org/drawingml/2006/picture">
+                  <pic:nvPicPr>
+                    <pic:cNvPr id="1739336015" name="Imagen 1" descr="Imagen que contiene Gráfico&#10;&#10;Descripción generada automáticamente"/>
+                    <pic:cNvPicPr/>
+                  </pic:nvPicPr>
+                  <pic:blipFill>
+                    <a:blip r:embed="rId17"/>
+                    <a:stretch>
+                      <a:fillRect/>
+                    </a:stretch>
+                  </pic:blipFill>
+                  <pic:spPr>
+                    <a:xfrm>
+                      <a:off x="0" y="0"/>
+                      <a:ext cx="4176605" cy="3166404"/>
+                    </a:xfrm>
+                    <a:prstGeom prst="rect">
+                      <a:avLst/>
+                    </a:prstGeom>
+                  </pic:spPr>
+                </pic:pic>
+              </a:graphicData>
+            </a:graphic>
+          </wp:inline>
+        </w:drawing>
+      </w:r>
+    </w:p>
+    <w:p>
+      <w:pPr>
         <w:spacing w:after="0" w:line="240" w:lineRule="auto"/>
         <w:ind w:left="1" w:hanging="3"/>
         <w:rPr>
@@ -4270,13 +4301,266 @@
           <w:szCs w:val="28"/>
         </w:rPr>
       </w:pPr>
-      <w:r>
+    </w:p>
+    <w:p>
+      <w:pPr>
+        <w:spacing w:after="0" w:line="240" w:lineRule="auto"/>
+        <w:ind w:left="1" w:hanging="3"/>
         <w:rPr>
           <w:rFonts w:ascii="Times New Roman" w:eastAsia="DejaVu Serif" w:hAnsi="Times New Roman" w:cs="Times New Roman"/>
           <w:color w:val="4F81BD" w:themeColor="accent1"/>
           <w:sz w:val="28"/>
           <w:szCs w:val="28"/>
         </w:rPr>
+      </w:pPr>
+    </w:p>
+    <w:p>
+      <w:pPr>
+        <w:spacing w:after="0" w:line="240" w:lineRule="auto"/>
+        <w:ind w:left="1" w:hanging="3"/>
+        <w:rPr>
+          <w:rFonts w:ascii="Times New Roman" w:eastAsia="DejaVu Serif" w:hAnsi="Times New Roman" w:cs="Times New Roman"/>
+          <w:color w:val="4F81BD" w:themeColor="accent1"/>
+          <w:sz w:val="28"/>
+          <w:szCs w:val="28"/>
+        </w:rPr>
+      </w:pPr>
+    </w:p>
+    <w:p>
+      <w:pPr>
+        <w:spacing w:after="0" w:line="240" w:lineRule="auto"/>
+        <w:ind w:left="1" w:hanging="3"/>
+        <w:rPr>
+          <w:rFonts w:ascii="Times New Roman" w:eastAsia="DejaVu Serif" w:hAnsi="Times New Roman" w:cs="Times New Roman"/>
+          <w:color w:val="4F81BD" w:themeColor="accent1"/>
+          <w:sz w:val="28"/>
+          <w:szCs w:val="28"/>
+        </w:rPr>
+      </w:pPr>
+    </w:p>
+    <w:p>
+      <w:pPr>
+        <w:spacing w:after="0" w:line="240" w:lineRule="auto"/>
+        <w:ind w:left="1" w:hanging="3"/>
+        <w:rPr>
+          <w:rFonts w:ascii="Times New Roman" w:eastAsia="DejaVu Serif" w:hAnsi="Times New Roman" w:cs="Times New Roman"/>
+          <w:color w:val="4F81BD" w:themeColor="accent1"/>
+          <w:sz w:val="28"/>
+          <w:szCs w:val="28"/>
+        </w:rPr>
+      </w:pPr>
+    </w:p>
+    <w:p>
+      <w:pPr>
+        <w:spacing w:after="0" w:line="240" w:lineRule="auto"/>
+        <w:ind w:left="1" w:hanging="3"/>
+        <w:rPr>
+          <w:rFonts w:ascii="Times New Roman" w:eastAsia="DejaVu Serif" w:hAnsi="Times New Roman" w:cs="Times New Roman"/>
+          <w:color w:val="4F81BD" w:themeColor="accent1"/>
+          <w:sz w:val="28"/>
+          <w:szCs w:val="28"/>
+        </w:rPr>
+      </w:pPr>
+    </w:p>
+    <w:p>
+      <w:pPr>
+        <w:spacing w:after="0" w:line="240" w:lineRule="auto"/>
+        <w:ind w:left="1" w:hanging="3"/>
+        <w:rPr>
+          <w:rFonts w:ascii="Times New Roman" w:eastAsia="DejaVu Serif" w:hAnsi="Times New Roman" w:cs="Times New Roman"/>
+          <w:color w:val="4F81BD" w:themeColor="accent1"/>
+          <w:sz w:val="28"/>
+          <w:szCs w:val="28"/>
+        </w:rPr>
+      </w:pPr>
+    </w:p>
+    <w:p>
+      <w:pPr>
+        <w:spacing w:after="0" w:line="240" w:lineRule="auto"/>
+        <w:ind w:left="1" w:hanging="3"/>
+        <w:rPr>
+          <w:rFonts w:ascii="Times New Roman" w:eastAsia="DejaVu Serif" w:hAnsi="Times New Roman" w:cs="Times New Roman"/>
+          <w:color w:val="4F81BD" w:themeColor="accent1"/>
+          <w:sz w:val="28"/>
+          <w:szCs w:val="28"/>
+        </w:rPr>
+      </w:pPr>
+    </w:p>
+    <w:p>
+      <w:pPr>
+        <w:spacing w:after="0" w:line="240" w:lineRule="auto"/>
+        <w:ind w:left="1" w:hanging="3"/>
+        <w:rPr>
+          <w:rFonts w:ascii="Times New Roman" w:eastAsia="DejaVu Serif" w:hAnsi="Times New Roman" w:cs="Times New Roman"/>
+          <w:color w:val="4F81BD" w:themeColor="accent1"/>
+          <w:sz w:val="28"/>
+          <w:szCs w:val="28"/>
+        </w:rPr>
+      </w:pPr>
+    </w:p>
+    <w:p>
+      <w:pPr>
+        <w:spacing w:after="0" w:line="240" w:lineRule="auto"/>
+        <w:ind w:left="1" w:hanging="3"/>
+        <w:rPr>
+          <w:rFonts w:ascii="Times New Roman" w:eastAsia="DejaVu Serif" w:hAnsi="Times New Roman" w:cs="Times New Roman"/>
+          <w:color w:val="4F81BD" w:themeColor="accent1"/>
+          <w:sz w:val="28"/>
+          <w:szCs w:val="28"/>
+        </w:rPr>
+      </w:pPr>
+    </w:p>
+    <w:p>
+      <w:pPr>
+        <w:spacing w:after="0" w:line="240" w:lineRule="auto"/>
+        <w:ind w:left="1" w:hanging="3"/>
+        <w:rPr>
+          <w:rFonts w:ascii="Times New Roman" w:eastAsia="DejaVu Serif" w:hAnsi="Times New Roman" w:cs="Times New Roman"/>
+          <w:color w:val="4F81BD" w:themeColor="accent1"/>
+          <w:sz w:val="28"/>
+          <w:szCs w:val="28"/>
+        </w:rPr>
+      </w:pPr>
+    </w:p>
+    <w:p>
+      <w:pPr>
+        <w:spacing w:after="0" w:line="240" w:lineRule="auto"/>
+        <w:ind w:left="1" w:hanging="3"/>
+        <w:rPr>
+          <w:rFonts w:ascii="Times New Roman" w:eastAsia="DejaVu Serif" w:hAnsi="Times New Roman" w:cs="Times New Roman"/>
+          <w:color w:val="4F81BD" w:themeColor="accent1"/>
+          <w:sz w:val="28"/>
+          <w:szCs w:val="28"/>
+        </w:rPr>
+      </w:pPr>
+    </w:p>
+    <w:p>
+      <w:pPr>
+        <w:spacing w:after="0" w:line="240" w:lineRule="auto"/>
+        <w:ind w:left="1" w:hanging="3"/>
+        <w:rPr>
+          <w:rFonts w:ascii="Times New Roman" w:eastAsia="DejaVu Serif" w:hAnsi="Times New Roman" w:cs="Times New Roman"/>
+          <w:color w:val="4F81BD" w:themeColor="accent1"/>
+          <w:sz w:val="28"/>
+          <w:szCs w:val="28"/>
+        </w:rPr>
+      </w:pPr>
+    </w:p>
+    <w:p>
+      <w:pPr>
+        <w:spacing w:after="0" w:line="240" w:lineRule="auto"/>
+        <w:ind w:left="1" w:hanging="3"/>
+        <w:rPr>
+          <w:rFonts w:ascii="Times New Roman" w:eastAsia="DejaVu Serif" w:hAnsi="Times New Roman" w:cs="Times New Roman"/>
+          <w:color w:val="4F81BD" w:themeColor="accent1"/>
+          <w:sz w:val="28"/>
+          <w:szCs w:val="28"/>
+        </w:rPr>
+      </w:pPr>
+    </w:p>
+    <w:p>
+      <w:pPr>
+        <w:spacing w:after="0" w:line="240" w:lineRule="auto"/>
+        <w:ind w:left="1" w:hanging="3"/>
+        <w:rPr>
+          <w:rFonts w:ascii="Times New Roman" w:eastAsia="DejaVu Serif" w:hAnsi="Times New Roman" w:cs="Times New Roman"/>
+          <w:color w:val="4F81BD" w:themeColor="accent1"/>
+          <w:sz w:val="28"/>
+          <w:szCs w:val="28"/>
+        </w:rPr>
+      </w:pPr>
+    </w:p>
+    <w:p>
+      <w:pPr>
+        <w:spacing w:after="0" w:line="240" w:lineRule="auto"/>
+        <w:ind w:left="1" w:hanging="3"/>
+        <w:rPr>
+          <w:rFonts w:ascii="Times New Roman" w:eastAsia="DejaVu Serif" w:hAnsi="Times New Roman" w:cs="Times New Roman"/>
+          <w:color w:val="4F81BD" w:themeColor="accent1"/>
+          <w:sz w:val="28"/>
+          <w:szCs w:val="28"/>
+        </w:rPr>
+      </w:pPr>
+    </w:p>
+    <w:p>
+      <w:pPr>
+        <w:spacing w:after="0" w:line="240" w:lineRule="auto"/>
+        <w:ind w:left="1" w:hanging="3"/>
+        <w:rPr>
+          <w:rFonts w:ascii="Times New Roman" w:eastAsia="DejaVu Serif" w:hAnsi="Times New Roman" w:cs="Times New Roman"/>
+          <w:color w:val="4F81BD" w:themeColor="accent1"/>
+          <w:sz w:val="28"/>
+          <w:szCs w:val="28"/>
+        </w:rPr>
+      </w:pPr>
+    </w:p>
+    <w:p>
+      <w:pPr>
+        <w:spacing w:after="0" w:line="240" w:lineRule="auto"/>
+        <w:ind w:left="1" w:hanging="3"/>
+        <w:rPr>
+          <w:rFonts w:ascii="Times New Roman" w:eastAsia="DejaVu Serif" w:hAnsi="Times New Roman" w:cs="Times New Roman"/>
+          <w:color w:val="4F81BD" w:themeColor="accent1"/>
+          <w:sz w:val="28"/>
+          <w:szCs w:val="28"/>
+        </w:rPr>
+      </w:pPr>
+    </w:p>
+    <w:p>
+      <w:pPr>
+        <w:spacing w:after="0" w:line="240" w:lineRule="auto"/>
+        <w:ind w:left="1" w:hanging="3"/>
+        <w:rPr>
+          <w:rFonts w:ascii="Times New Roman" w:eastAsia="DejaVu Serif" w:hAnsi="Times New Roman" w:cs="Times New Roman"/>
+          <w:color w:val="4F81BD" w:themeColor="accent1"/>
+          <w:sz w:val="28"/>
+          <w:szCs w:val="28"/>
+        </w:rPr>
+      </w:pPr>
+    </w:p>
+    <w:p>
+      <w:pPr>
+        <w:spacing w:after="0" w:line="240" w:lineRule="auto"/>
+        <w:ind w:left="1" w:hanging="3"/>
+        <w:rPr>
+          <w:rFonts w:ascii="Times New Roman" w:eastAsia="DejaVu Serif" w:hAnsi="Times New Roman" w:cs="Times New Roman"/>
+          <w:color w:val="4F81BD" w:themeColor="accent1"/>
+          <w:sz w:val="28"/>
+          <w:szCs w:val="28"/>
+        </w:rPr>
+      </w:pPr>
+    </w:p>
+    <w:p>
+      <w:pPr>
+        <w:spacing w:after="0" w:line="240" w:lineRule="auto"/>
+        <w:ind w:left="1" w:hanging="3"/>
+        <w:rPr>
+          <w:rFonts w:ascii="Times New Roman" w:eastAsia="DejaVu Serif" w:hAnsi="Times New Roman" w:cs="Times New Roman"/>
+          <w:color w:val="4F81BD" w:themeColor="accent1"/>
+          <w:sz w:val="28"/>
+          <w:szCs w:val="28"/>
+        </w:rPr>
+      </w:pPr>
+    </w:p>
+    <w:p>
+      <w:pPr>
+        <w:spacing w:after="0" w:line="240" w:lineRule="auto"/>
+        <w:ind w:left="1" w:hanging="3"/>
+        <w:rPr>
+          <w:rFonts w:ascii="Times New Roman" w:eastAsia="DejaVu Serif" w:hAnsi="Times New Roman" w:cs="Times New Roman"/>
+          <w:color w:val="4F81BD" w:themeColor="accent1"/>
+          <w:sz w:val="28"/>
+          <w:szCs w:val="28"/>
+        </w:rPr>
+      </w:pPr>
+      <w:r>
+        <w:rPr>
+          <w:rFonts w:ascii="Times New Roman" w:eastAsia="DejaVu Serif" w:hAnsi="Times New Roman" w:cs="Times New Roman"/>
+          <w:color w:val="4F81BD" w:themeColor="accent1"/>
+          <w:sz w:val="28"/>
+          <w:szCs w:val="28"/>
+        </w:rPr>
+        <w:lastRenderedPageBreak/>
         <w:t>Base de Datos</w:t>
       </w:r>
     </w:p>
@@ -4311,35 +4595,7 @@
         <w:rPr>
           <w:rFonts w:ascii="Times New Roman" w:eastAsia="DejaVu Serif" w:hAnsi="Times New Roman" w:cs="Times New Roman"/>
         </w:rPr>
-        <w:t xml:space="preserve">Con el objetivo de almacenar de manera segura y organizada la información de </w:t>
-      </w:r>
-      <w:proofErr w:type="spellStart"/>
-      <w:r>
-        <w:rPr>
-          <w:rFonts w:ascii="Times New Roman" w:eastAsia="DejaVu Serif" w:hAnsi="Times New Roman" w:cs="Times New Roman"/>
-        </w:rPr>
-        <w:t>login</w:t>
-      </w:r>
-      <w:proofErr w:type="spellEnd"/>
-      <w:r>
-        <w:rPr>
-          <w:rFonts w:ascii="Times New Roman" w:eastAsia="DejaVu Serif" w:hAnsi="Times New Roman" w:cs="Times New Roman"/>
-        </w:rPr>
-        <w:t xml:space="preserve"> de los usuarios de la casa, se optó por emplear una base de datos relacional mediante la aplicación MySQL </w:t>
-      </w:r>
-      <w:proofErr w:type="spellStart"/>
-      <w:r>
-        <w:rPr>
-          <w:rFonts w:ascii="Times New Roman" w:eastAsia="DejaVu Serif" w:hAnsi="Times New Roman" w:cs="Times New Roman"/>
-        </w:rPr>
-        <w:t>Workbench</w:t>
-      </w:r>
-      <w:proofErr w:type="spellEnd"/>
-      <w:r>
-        <w:rPr>
-          <w:rFonts w:ascii="Times New Roman" w:eastAsia="DejaVu Serif" w:hAnsi="Times New Roman" w:cs="Times New Roman"/>
-        </w:rPr>
-        <w:t>. Esta elección permite una gestión eficiente de los datos y facilita la implementación de la autenticación en la aplicación QT</w:t>
+        <w:t>Con el objetivo de almacenar de manera segura y organizada la información de login de los usuarios de la casa, se optó por emplear una base de datos relacional mediante la aplicación MySQL Workbench. Esta elección permite una gestión eficiente de los datos y facilita la implementación de la autenticación en la aplicación QT</w:t>
       </w:r>
     </w:p>
     <w:p>
@@ -4415,7 +4671,7 @@
                     </pic:cNvPicPr>
                   </pic:nvPicPr>
                   <pic:blipFill>
-                    <a:blip r:embed="rId16">
+                    <a:blip r:embed="rId18">
                       <a:extLst>
                         <a:ext uri="{28A0092B-C50C-407E-A947-70E740481C1C}">
                           <a14:useLocalDpi xmlns:a14="http://schemas.microsoft.com/office/drawing/2010/main" val="0"/>
@@ -4484,22 +4740,7 @@
         <w:rPr>
           <w:rFonts w:ascii="Times New Roman" w:eastAsia="DejaVu Serif" w:hAnsi="Times New Roman" w:cs="Times New Roman"/>
         </w:rPr>
-        <w:lastRenderedPageBreak/>
-        <w:t xml:space="preserve">La aplicación QT utiliza las librerías SQL correspondientes para acceder y gestionar la información almacenada en la base de datos. Esto posibilita la autenticación de usuarios durante el proceso de </w:t>
-      </w:r>
-      <w:proofErr w:type="spellStart"/>
-      <w:r>
-        <w:rPr>
-          <w:rFonts w:ascii="Times New Roman" w:eastAsia="DejaVu Serif" w:hAnsi="Times New Roman" w:cs="Times New Roman"/>
-        </w:rPr>
-        <w:t>login</w:t>
-      </w:r>
-      <w:proofErr w:type="spellEnd"/>
-      <w:r>
-        <w:rPr>
-          <w:rFonts w:ascii="Times New Roman" w:eastAsia="DejaVu Serif" w:hAnsi="Times New Roman" w:cs="Times New Roman"/>
-        </w:rPr>
-        <w:t>, así como el registro seguro de nuevos usuarios mediante la aplicación QT.</w:t>
+        <w:t>La aplicación QT utiliza las librerías SQL correspondientes para acceder y gestionar la información almacenada en la base de datos. Esto posibilita la autenticación de usuarios durante el proceso de login, así como el registro seguro de nuevos usuarios mediante la aplicación QT.</w:t>
       </w:r>
     </w:p>
     <w:p>
@@ -4531,6 +4772,78 @@
     <w:p>
       <w:pPr>
         <w:spacing w:after="0" w:line="240" w:lineRule="auto"/>
+        <w:ind w:left="0" w:hanging="2"/>
+        <w:rPr>
+          <w:rFonts w:ascii="Times New Roman" w:eastAsia="DejaVu Serif" w:hAnsi="Times New Roman" w:cs="Times New Roman"/>
+        </w:rPr>
+      </w:pPr>
+    </w:p>
+    <w:p>
+      <w:pPr>
+        <w:spacing w:after="0" w:line="240" w:lineRule="auto"/>
+        <w:ind w:left="0" w:hanging="2"/>
+        <w:rPr>
+          <w:rFonts w:ascii="Times New Roman" w:eastAsia="DejaVu Serif" w:hAnsi="Times New Roman" w:cs="Times New Roman"/>
+        </w:rPr>
+      </w:pPr>
+    </w:p>
+    <w:p>
+      <w:pPr>
+        <w:spacing w:after="0" w:line="240" w:lineRule="auto"/>
+        <w:ind w:left="0" w:hanging="2"/>
+        <w:rPr>
+          <w:rFonts w:ascii="Times New Roman" w:eastAsia="DejaVu Serif" w:hAnsi="Times New Roman" w:cs="Times New Roman"/>
+        </w:rPr>
+      </w:pPr>
+    </w:p>
+    <w:p>
+      <w:pPr>
+        <w:spacing w:after="0" w:line="240" w:lineRule="auto"/>
+        <w:ind w:left="0" w:hanging="2"/>
+        <w:rPr>
+          <w:rFonts w:ascii="Times New Roman" w:eastAsia="DejaVu Serif" w:hAnsi="Times New Roman" w:cs="Times New Roman"/>
+        </w:rPr>
+      </w:pPr>
+    </w:p>
+    <w:p>
+      <w:pPr>
+        <w:spacing w:after="0" w:line="240" w:lineRule="auto"/>
+        <w:ind w:left="0" w:hanging="2"/>
+        <w:rPr>
+          <w:rFonts w:ascii="Times New Roman" w:eastAsia="DejaVu Serif" w:hAnsi="Times New Roman" w:cs="Times New Roman"/>
+        </w:rPr>
+      </w:pPr>
+    </w:p>
+    <w:p>
+      <w:pPr>
+        <w:spacing w:after="0" w:line="240" w:lineRule="auto"/>
+        <w:ind w:left="0" w:hanging="2"/>
+        <w:rPr>
+          <w:rFonts w:ascii="Times New Roman" w:eastAsia="DejaVu Serif" w:hAnsi="Times New Roman" w:cs="Times New Roman"/>
+        </w:rPr>
+      </w:pPr>
+    </w:p>
+    <w:p>
+      <w:pPr>
+        <w:spacing w:after="0" w:line="240" w:lineRule="auto"/>
+        <w:ind w:left="0" w:hanging="2"/>
+        <w:rPr>
+          <w:rFonts w:ascii="Times New Roman" w:eastAsia="DejaVu Serif" w:hAnsi="Times New Roman" w:cs="Times New Roman"/>
+        </w:rPr>
+      </w:pPr>
+    </w:p>
+    <w:p>
+      <w:pPr>
+        <w:spacing w:after="0" w:line="240" w:lineRule="auto"/>
+        <w:ind w:left="0" w:hanging="2"/>
+        <w:rPr>
+          <w:rFonts w:ascii="Times New Roman" w:eastAsia="DejaVu Serif" w:hAnsi="Times New Roman" w:cs="Times New Roman"/>
+        </w:rPr>
+      </w:pPr>
+    </w:p>
+    <w:p>
+      <w:pPr>
+        <w:spacing w:after="0" w:line="240" w:lineRule="auto"/>
         <w:ind w:left="1" w:hanging="3"/>
         <w:rPr>
           <w:rFonts w:ascii="Times New Roman" w:eastAsia="DejaVu Serif" w:hAnsi="Times New Roman" w:cs="Times New Roman"/>
@@ -4546,6 +4859,7 @@
           <w:sz w:val="28"/>
           <w:szCs w:val="28"/>
         </w:rPr>
+        <w:lastRenderedPageBreak/>
         <w:t>Tareas y desafíos en la Implementación del Proyecto</w:t>
       </w:r>
     </w:p>
@@ -4669,25 +4983,7 @@
           <w:sz w:val="28"/>
           <w:szCs w:val="28"/>
         </w:rPr>
-        <w:t xml:space="preserve">Implementación de </w:t>
-      </w:r>
-      <w:proofErr w:type="spellStart"/>
-      <w:r>
-        <w:rPr>
-          <w:rFonts w:ascii="Times New Roman" w:hAnsi="Times New Roman" w:cs="Times New Roman"/>
-          <w:sz w:val="28"/>
-          <w:szCs w:val="28"/>
-        </w:rPr>
-        <w:t>Doxygen</w:t>
-      </w:r>
-      <w:proofErr w:type="spellEnd"/>
-      <w:r>
-        <w:rPr>
-          <w:rFonts w:ascii="Times New Roman" w:hAnsi="Times New Roman" w:cs="Times New Roman"/>
-          <w:sz w:val="28"/>
-          <w:szCs w:val="28"/>
-        </w:rPr>
-        <w:t xml:space="preserve"> v1.9.6 para la documentación del código.</w:t>
+        <w:t>Implementación de Doxygen v1.9.6 para la documentación del código.</w:t>
       </w:r>
     </w:p>
     <w:p>
@@ -4721,21 +5017,7 @@
         <w:rPr>
           <w:rFonts w:ascii="Times New Roman" w:eastAsia="DejaVu Serif" w:hAnsi="Times New Roman" w:cs="Times New Roman"/>
         </w:rPr>
-        <w:t xml:space="preserve">La tarea consiste en utilizar </w:t>
-      </w:r>
-      <w:proofErr w:type="spellStart"/>
-      <w:r>
-        <w:rPr>
-          <w:rFonts w:ascii="Times New Roman" w:eastAsia="DejaVu Serif" w:hAnsi="Times New Roman" w:cs="Times New Roman"/>
-        </w:rPr>
-        <w:t>Doxygen</w:t>
-      </w:r>
-      <w:proofErr w:type="spellEnd"/>
-      <w:r>
-        <w:rPr>
-          <w:rFonts w:ascii="Times New Roman" w:eastAsia="DejaVu Serif" w:hAnsi="Times New Roman" w:cs="Times New Roman"/>
-        </w:rPr>
-        <w:t xml:space="preserve"> v1.9.6 para generar documentación completa de una base de código, incluyendo descripciones detalladas de las bibliotecas utilizadas. Esto implica revisar y refinar la documentación, publicarla en un lugar accesible y actualizarla regularmente para mantenerla sincronizada con la base de código.</w:t>
+        <w:t>La tarea consiste en utilizar Doxygen v1.9.6 para generar documentación completa de una base de código, incluyendo descripciones detalladas de las bibliotecas utilizadas. Esto implica revisar y refinar la documentación, publicarla en un lugar accesible y actualizarla regularmente para mantenerla sincronizada con la base de código.</w:t>
       </w:r>
     </w:p>
     <w:p>
@@ -4905,29 +5187,6 @@
         <w:spacing w:after="0" w:line="240" w:lineRule="auto"/>
         <w:ind w:leftChars="0" w:left="0" w:firstLineChars="0" w:firstLine="0"/>
         <w:rPr>
-          <w:rFonts w:ascii="Times New Roman" w:eastAsia="DejaVu Serif" w:hAnsi="Times New Roman" w:cs="Times New Roman"/>
-          <w:color w:val="4F81BD" w:themeColor="accent1"/>
-          <w:sz w:val="28"/>
-          <w:szCs w:val="28"/>
-        </w:rPr>
-      </w:pPr>
-    </w:p>
-    <w:p>
-      <w:pPr>
-        <w:spacing w:after="0" w:line="240" w:lineRule="auto"/>
-        <w:ind w:leftChars="0" w:left="0" w:firstLineChars="0" w:firstLine="0"/>
-        <w:rPr>
-          <w:rFonts w:ascii="Times New Roman" w:hAnsi="Times New Roman" w:cs="Times New Roman"/>
-          <w:sz w:val="28"/>
-          <w:szCs w:val="28"/>
-        </w:rPr>
-      </w:pPr>
-    </w:p>
-    <w:p>
-      <w:pPr>
-        <w:spacing w:after="0" w:line="240" w:lineRule="auto"/>
-        <w:ind w:leftChars="0" w:left="360" w:firstLineChars="0" w:firstLine="0"/>
-        <w:rPr>
           <w:rFonts w:ascii="Times New Roman" w:hAnsi="Times New Roman" w:cs="Times New Roman"/>
           <w:sz w:val="28"/>
           <w:szCs w:val="28"/>
@@ -4966,7 +5225,6 @@
           <w:sz w:val="28"/>
           <w:szCs w:val="28"/>
         </w:rPr>
-        <w:lastRenderedPageBreak/>
         <w:t>Lograr la conectividad entre sensores y módulos utilizando LPC845-BRK.</w:t>
       </w:r>
     </w:p>
@@ -5208,7 +5466,7 @@
                     </pic:cNvPicPr>
                   </pic:nvPicPr>
                   <pic:blipFill>
-                    <a:blip r:embed="rId17" cstate="print">
+                    <a:blip r:embed="rId19" cstate="print">
                       <a:extLst>
                         <a:ext uri="{28A0092B-C50C-407E-A947-70E740481C1C}">
                           <a14:useLocalDpi xmlns:a14="http://schemas.microsoft.com/office/drawing/2010/main" val="0"/>
@@ -5280,7 +5538,7 @@
                     </pic:cNvPicPr>
                   </pic:nvPicPr>
                   <pic:blipFill>
-                    <a:blip r:embed="rId18" cstate="print">
+                    <a:blip r:embed="rId20" cstate="print">
                       <a:extLst>
                         <a:ext uri="{28A0092B-C50C-407E-A947-70E740481C1C}">
                           <a14:useLocalDpi xmlns:a14="http://schemas.microsoft.com/office/drawing/2010/main" val="0"/>
@@ -5336,7 +5594,7 @@
                     </pic:cNvPicPr>
                   </pic:nvPicPr>
                   <pic:blipFill>
-                    <a:blip r:embed="rId19" cstate="print">
+                    <a:blip r:embed="rId21" cstate="print">
                       <a:extLst>
                         <a:ext uri="{28A0092B-C50C-407E-A947-70E740481C1C}">
                           <a14:useLocalDpi xmlns:a14="http://schemas.microsoft.com/office/drawing/2010/main" val="0"/>
@@ -5371,40 +5629,31 @@
     <w:p>
       <w:pPr>
         <w:spacing w:after="0" w:line="240" w:lineRule="auto"/>
-        <w:ind w:leftChars="0" w:left="0" w:firstLineChars="0" w:hanging="2"/>
-        <w:rPr>
-          <w:rFonts w:ascii="Times New Roman" w:eastAsia="DejaVu Serif" w:hAnsi="Times New Roman" w:cs="Times New Roman"/>
-          <w:sz w:val="28"/>
-          <w:szCs w:val="28"/>
-        </w:rPr>
-      </w:pPr>
-    </w:p>
-    <w:p>
-      <w:pPr>
-        <w:spacing w:after="0" w:line="240" w:lineRule="auto"/>
-        <w:ind w:leftChars="0" w:left="0" w:firstLineChars="0" w:hanging="2"/>
-        <w:rPr>
-          <w:rFonts w:ascii="Times New Roman" w:eastAsia="DejaVu Serif" w:hAnsi="Times New Roman" w:cs="Times New Roman"/>
-          <w:sz w:val="28"/>
-          <w:szCs w:val="28"/>
-        </w:rPr>
-      </w:pPr>
-    </w:p>
-    <w:p>
-      <w:pPr>
-        <w:spacing w:after="0" w:line="240" w:lineRule="auto"/>
-        <w:ind w:leftChars="0" w:left="0" w:firstLineChars="0" w:hanging="2"/>
-        <w:rPr>
-          <w:rFonts w:ascii="Times New Roman" w:eastAsia="DejaVu Serif" w:hAnsi="Times New Roman" w:cs="Times New Roman"/>
-          <w:sz w:val="28"/>
-          <w:szCs w:val="28"/>
-        </w:rPr>
-      </w:pPr>
-    </w:p>
-    <w:p>
-      <w:pPr>
-        <w:spacing w:after="0" w:line="240" w:lineRule="auto"/>
         <w:ind w:leftChars="0" w:left="0" w:firstLineChars="0" w:firstLine="0"/>
+        <w:rPr>
+          <w:rFonts w:ascii="Times New Roman" w:hAnsi="Times New Roman" w:cs="Times New Roman"/>
+          <w:sz w:val="28"/>
+          <w:szCs w:val="28"/>
+        </w:rPr>
+      </w:pPr>
+    </w:p>
+    <w:p>
+      <w:pPr>
+        <w:pStyle w:val="Prrafodelista"/>
+        <w:spacing w:after="0" w:line="240" w:lineRule="auto"/>
+        <w:ind w:leftChars="0" w:firstLineChars="0"/>
+        <w:rPr>
+          <w:rFonts w:ascii="Times New Roman" w:hAnsi="Times New Roman" w:cs="Times New Roman"/>
+          <w:sz w:val="28"/>
+          <w:szCs w:val="28"/>
+        </w:rPr>
+      </w:pPr>
+    </w:p>
+    <w:p>
+      <w:pPr>
+        <w:pStyle w:val="Prrafodelista"/>
+        <w:spacing w:after="0" w:line="240" w:lineRule="auto"/>
+        <w:ind w:leftChars="0" w:firstLineChars="0"/>
         <w:rPr>
           <w:rFonts w:ascii="Times New Roman" w:hAnsi="Times New Roman" w:cs="Times New Roman"/>
           <w:sz w:val="28"/>
@@ -5537,18 +5786,9 @@
           <w:sz w:val="28"/>
           <w:szCs w:val="28"/>
         </w:rPr>
-        <w:t xml:space="preserve">Adaptación de tarjeta micro SD para manejo de datos y archivos '.mp3' utilizando el módulo </w:t>
-      </w:r>
-      <w:proofErr w:type="spellStart"/>
-      <w:r>
-        <w:rPr>
-          <w:rFonts w:ascii="Times New Roman" w:hAnsi="Times New Roman" w:cs="Times New Roman"/>
-          <w:sz w:val="28"/>
-          <w:szCs w:val="28"/>
-        </w:rPr>
-        <w:t>DFPlayer</w:t>
-      </w:r>
-      <w:proofErr w:type="spellEnd"/>
+        <w:lastRenderedPageBreak/>
+        <w:t>Adaptación de tarjeta micro SD para manejo de datos y archivos '.mp3' utilizando el módulo DFPlayer</w:t>
+      </w:r>
     </w:p>
     <w:p>
       <w:pPr>
@@ -5594,21 +5834,7 @@
         <w:rPr>
           <w:rFonts w:ascii="Times New Roman" w:eastAsia="DejaVu Serif" w:hAnsi="Times New Roman" w:cs="Times New Roman"/>
         </w:rPr>
-        <w:t xml:space="preserve"> para el módulo </w:t>
-      </w:r>
-      <w:proofErr w:type="spellStart"/>
-      <w:r>
-        <w:rPr>
-          <w:rFonts w:ascii="Times New Roman" w:eastAsia="DejaVu Serif" w:hAnsi="Times New Roman" w:cs="Times New Roman"/>
-        </w:rPr>
-        <w:t>DFPlayerMini</w:t>
-      </w:r>
-      <w:proofErr w:type="spellEnd"/>
-      <w:r>
-        <w:rPr>
-          <w:rFonts w:ascii="Times New Roman" w:eastAsia="DejaVu Serif" w:hAnsi="Times New Roman" w:cs="Times New Roman"/>
-        </w:rPr>
-        <w:t>, permitiendo la reproducción de sonidos y canciones controladas por el controlador LPC845-BRK. Este proceso incluye investigar y ajustar el módulo para garantizar la mejor calidad de audio posible, así como grabar archivos de audio ".mp3" en una tarjeta micro SD. También implica modularizar el control del módulo para organizar su funcionalidad en componentes separados e intercambiables.</w:t>
+        <w:t xml:space="preserve"> para el módulo DFPlayerMini, permitiendo la reproducción de sonidos y canciones controladas por el controlador LPC845-BRK. Este proceso incluye investigar y ajustar el módulo para garantizar la mejor calidad de audio posible, así como grabar archivos de audio ".mp3" en una tarjeta micro SD. También implica modularizar el control del módulo para organizar su funcionalidad en componentes separados e intercambiables.</w:t>
       </w:r>
     </w:p>
     <w:p>
@@ -5658,18 +5884,8 @@
           <w:sz w:val="28"/>
           <w:szCs w:val="28"/>
         </w:rPr>
-        <w:t xml:space="preserve">Implementación de una base de datos relacional para gestionar la automatización creada en Qt </w:t>
-      </w:r>
-      <w:proofErr w:type="spellStart"/>
-      <w:r>
-        <w:rPr>
-          <w:rFonts w:ascii="Times New Roman" w:hAnsi="Times New Roman" w:cs="Times New Roman"/>
-          <w:sz w:val="28"/>
-          <w:szCs w:val="28"/>
-        </w:rPr>
-        <w:t>Creator</w:t>
-      </w:r>
-      <w:proofErr w:type="spellEnd"/>
+        <w:t>Implementación de una base de datos relacional para gestionar la automatización creada en Qt Creator</w:t>
+      </w:r>
     </w:p>
     <w:p>
       <w:pPr>
@@ -5700,21 +5916,7 @@
         <w:rPr>
           <w:rFonts w:ascii="Times New Roman" w:eastAsia="DejaVu Serif" w:hAnsi="Times New Roman" w:cs="Times New Roman"/>
         </w:rPr>
-        <w:t xml:space="preserve">La tarea implica desarrollar el </w:t>
-      </w:r>
-      <w:proofErr w:type="spellStart"/>
-      <w:r>
-        <w:rPr>
-          <w:rFonts w:ascii="Times New Roman" w:eastAsia="DejaVu Serif" w:hAnsi="Times New Roman" w:cs="Times New Roman"/>
-        </w:rPr>
-        <w:t>backend</w:t>
-      </w:r>
-      <w:proofErr w:type="spellEnd"/>
-      <w:r>
-        <w:rPr>
-          <w:rFonts w:ascii="Times New Roman" w:eastAsia="DejaVu Serif" w:hAnsi="Times New Roman" w:cs="Times New Roman"/>
-        </w:rPr>
-        <w:t xml:space="preserve"> de una aplicación gráfica amigable para controlar sistemas de automatización. Se enfoca en establecer canales de comunicación sólidos entre la aplicación y los sistemas de automatización, utilizando MySQL como base de datos para gestionar eficientemente los datos. Los requisitos incluyen la implementación de un sistema de seguridad y autenticación robusto, herramientas de visualización y análisis de datos, y la garantía de compatibilidad y escalabilidad en diversas plataformas y dispositivos.</w:t>
+        <w:t>La tarea implica desarrollar el backend de una aplicación gráfica amigable para controlar sistemas de automatización. Se enfoca en establecer canales de comunicación sólidos entre la aplicación y los sistemas de automatización, utilizando MySQL como base de datos para gestionar eficientemente los datos. Los requisitos incluyen la implementación de un sistema de seguridad y autenticación robusto, herramientas de visualización y análisis de datos, y la garantía de compatibilidad y escalabilidad en diversas plataformas y dispositivos.</w:t>
       </w:r>
     </w:p>
     <w:p>
@@ -5762,18 +5964,8 @@
           <w:sz w:val="28"/>
           <w:szCs w:val="28"/>
         </w:rPr>
-        <w:t xml:space="preserve">Aplicación gráfica de escritorio para controlar la automatización creada en Qt </w:t>
-      </w:r>
-      <w:proofErr w:type="spellStart"/>
-      <w:r>
-        <w:rPr>
-          <w:rFonts w:ascii="Times New Roman" w:hAnsi="Times New Roman" w:cs="Times New Roman"/>
-          <w:sz w:val="28"/>
-          <w:szCs w:val="28"/>
-        </w:rPr>
-        <w:t>Creator</w:t>
-      </w:r>
-      <w:proofErr w:type="spellEnd"/>
+        <w:t>Aplicación gráfica de escritorio para controlar la automatización creada en Qt Creator</w:t>
+      </w:r>
     </w:p>
     <w:p>
       <w:pPr>
@@ -5816,21 +6008,7 @@
         <w:rPr>
           <w:rFonts w:ascii="Times New Roman" w:eastAsia="DejaVu Serif" w:hAnsi="Times New Roman" w:cs="Times New Roman"/>
         </w:rPr>
-        <w:t xml:space="preserve"> desarrollar una aplicación gráfica amigable para controlar sistemas de automatización en plataformas de escritorio. Se utilizará Qt </w:t>
-      </w:r>
-      <w:proofErr w:type="spellStart"/>
-      <w:r>
-        <w:rPr>
-          <w:rFonts w:ascii="Times New Roman" w:eastAsia="DejaVu Serif" w:hAnsi="Times New Roman" w:cs="Times New Roman"/>
-        </w:rPr>
-        <w:t>Creator</w:t>
-      </w:r>
-      <w:proofErr w:type="spellEnd"/>
-      <w:r>
-        <w:rPr>
-          <w:rFonts w:ascii="Times New Roman" w:eastAsia="DejaVu Serif" w:hAnsi="Times New Roman" w:cs="Times New Roman"/>
-        </w:rPr>
-        <w:t xml:space="preserve"> debido a su versatilidad y capacidades multiplataforma. Los requisitos incluyen diseñar una interfaz de usuario moderna e intuitiva, desarrollar funciones de monitoreo en tiempo real y alertas, implementar un sistema de autenticación seguro y proporcionar herramientas de visualización de datos para un análisis completo.</w:t>
+        <w:t xml:space="preserve"> desarrollar una aplicación gráfica amigable para controlar sistemas de automatización en plataformas de escritorio. Se utilizará Qt Creator debido a su versatilidad y capacidades multiplataforma. Los requisitos incluyen diseñar una interfaz de usuario moderna e intuitiva, desarrollar funciones de monitoreo en tiempo real y alertas, implementar un sistema de autenticación seguro y proporcionar herramientas de visualización de datos para un análisis completo.</w:t>
       </w:r>
     </w:p>
     <w:p>
@@ -5869,6 +6047,125 @@
     </w:p>
     <w:p>
       <w:pPr>
+        <w:pBdr>
+          <w:top w:val="nil"/>
+          <w:left w:val="nil"/>
+          <w:bottom w:val="nil"/>
+          <w:right w:val="nil"/>
+          <w:between w:val="nil"/>
+        </w:pBdr>
+        <w:spacing w:after="0" w:line="360" w:lineRule="auto"/>
+        <w:ind w:leftChars="0" w:left="0" w:firstLineChars="0" w:firstLine="0"/>
+        <w:jc w:val="both"/>
+        <w:rPr>
+          <w:rFonts w:ascii="Times New Roman" w:eastAsia="DejaVu Serif" w:hAnsi="Times New Roman" w:cs="Times New Roman"/>
+        </w:rPr>
+      </w:pPr>
+    </w:p>
+    <w:p>
+      <w:pPr>
+        <w:pBdr>
+          <w:top w:val="nil"/>
+          <w:left w:val="nil"/>
+          <w:bottom w:val="nil"/>
+          <w:right w:val="nil"/>
+          <w:between w:val="nil"/>
+        </w:pBdr>
+        <w:spacing w:after="0" w:line="360" w:lineRule="auto"/>
+        <w:ind w:leftChars="0" w:left="0" w:firstLineChars="0" w:firstLine="0"/>
+        <w:jc w:val="both"/>
+        <w:rPr>
+          <w:rFonts w:ascii="Times New Roman" w:eastAsia="DejaVu Serif" w:hAnsi="Times New Roman" w:cs="Times New Roman"/>
+        </w:rPr>
+      </w:pPr>
+    </w:p>
+    <w:p>
+      <w:pPr>
+        <w:pBdr>
+          <w:top w:val="nil"/>
+          <w:left w:val="nil"/>
+          <w:bottom w:val="nil"/>
+          <w:right w:val="nil"/>
+          <w:between w:val="nil"/>
+        </w:pBdr>
+        <w:spacing w:after="0" w:line="360" w:lineRule="auto"/>
+        <w:ind w:leftChars="0" w:left="0" w:firstLineChars="0" w:firstLine="0"/>
+        <w:jc w:val="both"/>
+        <w:rPr>
+          <w:rFonts w:ascii="Times New Roman" w:eastAsia="DejaVu Serif" w:hAnsi="Times New Roman" w:cs="Times New Roman"/>
+        </w:rPr>
+      </w:pPr>
+    </w:p>
+    <w:p>
+      <w:pPr>
+        <w:pBdr>
+          <w:top w:val="nil"/>
+          <w:left w:val="nil"/>
+          <w:bottom w:val="nil"/>
+          <w:right w:val="nil"/>
+          <w:between w:val="nil"/>
+        </w:pBdr>
+        <w:spacing w:after="0" w:line="360" w:lineRule="auto"/>
+        <w:ind w:leftChars="0" w:left="0" w:firstLineChars="0" w:firstLine="0"/>
+        <w:jc w:val="both"/>
+        <w:rPr>
+          <w:rFonts w:ascii="Times New Roman" w:eastAsia="DejaVu Serif" w:hAnsi="Times New Roman" w:cs="Times New Roman"/>
+        </w:rPr>
+      </w:pPr>
+    </w:p>
+    <w:p>
+      <w:pPr>
+        <w:pBdr>
+          <w:top w:val="nil"/>
+          <w:left w:val="nil"/>
+          <w:bottom w:val="nil"/>
+          <w:right w:val="nil"/>
+          <w:between w:val="nil"/>
+        </w:pBdr>
+        <w:spacing w:after="0" w:line="360" w:lineRule="auto"/>
+        <w:ind w:leftChars="0" w:left="0" w:firstLineChars="0" w:firstLine="0"/>
+        <w:jc w:val="both"/>
+        <w:rPr>
+          <w:rFonts w:ascii="Times New Roman" w:eastAsia="DejaVu Serif" w:hAnsi="Times New Roman" w:cs="Times New Roman"/>
+        </w:rPr>
+      </w:pPr>
+    </w:p>
+    <w:p>
+      <w:pPr>
+        <w:pBdr>
+          <w:top w:val="nil"/>
+          <w:left w:val="nil"/>
+          <w:bottom w:val="nil"/>
+          <w:right w:val="nil"/>
+          <w:between w:val="nil"/>
+        </w:pBdr>
+        <w:spacing w:after="0" w:line="360" w:lineRule="auto"/>
+        <w:ind w:leftChars="0" w:left="0" w:firstLineChars="0" w:firstLine="0"/>
+        <w:jc w:val="both"/>
+        <w:rPr>
+          <w:rFonts w:ascii="Times New Roman" w:eastAsia="DejaVu Serif" w:hAnsi="Times New Roman" w:cs="Times New Roman"/>
+        </w:rPr>
+      </w:pPr>
+    </w:p>
+    <w:p>
+      <w:pPr>
+        <w:pBdr>
+          <w:top w:val="nil"/>
+          <w:left w:val="nil"/>
+          <w:bottom w:val="nil"/>
+          <w:right w:val="nil"/>
+          <w:between w:val="nil"/>
+        </w:pBdr>
+        <w:spacing w:after="0" w:line="360" w:lineRule="auto"/>
+        <w:ind w:leftChars="0" w:left="0" w:firstLineChars="0" w:firstLine="0"/>
+        <w:jc w:val="both"/>
+        <w:rPr>
+          <w:rFonts w:ascii="Times New Roman" w:eastAsia="DejaVu Serif" w:hAnsi="Times New Roman" w:cs="Times New Roman"/>
+        </w:rPr>
+      </w:pPr>
+    </w:p>
+    <w:p>
+      <w:pPr>
         <w:spacing w:after="0" w:line="240" w:lineRule="auto"/>
         <w:ind w:leftChars="0" w:left="0" w:firstLineChars="0" w:firstLine="0"/>
         <w:rPr>
@@ -5960,21 +6257,7 @@
         <w:rPr>
           <w:rFonts w:ascii="Times New Roman" w:eastAsia="DejaVu Serif" w:hAnsi="Times New Roman" w:cs="Times New Roman"/>
         </w:rPr>
-        <w:t xml:space="preserve">A pesar de los buenos resultados obtenidos, reconocemos la oportunidad de mejora en la incorporación de otros módulos de hardware. En particular, nos habría gustado implementar un módulo de </w:t>
-      </w:r>
-      <w:proofErr w:type="spellStart"/>
-      <w:r>
-        <w:rPr>
-          <w:rFonts w:ascii="Times New Roman" w:eastAsia="DejaVu Serif" w:hAnsi="Times New Roman" w:cs="Times New Roman"/>
-        </w:rPr>
-        <w:t>Wi</w:t>
-      </w:r>
-      <w:proofErr w:type="spellEnd"/>
-      <w:r>
-        <w:rPr>
-          <w:rFonts w:ascii="Times New Roman" w:eastAsia="DejaVu Serif" w:hAnsi="Times New Roman" w:cs="Times New Roman"/>
-        </w:rPr>
-        <w:t>-Fi para reemplazar la conexión cableada entre el LPC y los diferentes periféricos. Esta adición habría proporcionado una mayor versatilidad y movilidad al sistema, ampliando aún más su funcionalidad.</w:t>
+        <w:t>A pesar de los buenos resultados obtenidos, reconocemos la oportunidad de mejora en la incorporación de otros módulos de hardware. En particular, nos habría gustado implementar un módulo de Wi-Fi para reemplazar la conexión cableada entre el LPC y los diferentes periféricos. Esta adición habría proporcionado una mayor versatilidad y movilidad al sistema, ampliando aún más su funcionalidad.</w:t>
       </w:r>
     </w:p>
     <w:p>
@@ -6298,7 +6581,7 @@
         </w:rPr>
         <w:t xml:space="preserve">Repositorio del proyecto en GitHub </w:t>
       </w:r>
-      <w:hyperlink r:id="rId20">
+      <w:hyperlink r:id="rId22">
         <w:r>
           <w:rPr>
             <w:rFonts w:ascii="Times New Roman" w:eastAsia="DejaVu Serif" w:hAnsi="Times New Roman" w:cs="Times New Roman"/>
@@ -6340,7 +6623,7 @@
         </w:rPr>
         <w:t xml:space="preserve">Placa de desarrollo LPC845-BRK </w:t>
       </w:r>
-      <w:hyperlink r:id="rId21">
+      <w:hyperlink r:id="rId23">
         <w:r>
           <w:rPr>
             <w:rFonts w:ascii="Times New Roman" w:eastAsia="DejaVu Serif" w:hAnsi="Times New Roman" w:cs="Times New Roman"/>
@@ -6364,23 +6647,14 @@
           <w:lang w:val="en-US"/>
         </w:rPr>
       </w:pPr>
-      <w:proofErr w:type="spellStart"/>
       <w:r>
         <w:rPr>
           <w:rFonts w:ascii="Times New Roman" w:eastAsia="DejaVu Serif" w:hAnsi="Times New Roman" w:cs="Times New Roman"/>
           <w:lang w:val="en-US"/>
         </w:rPr>
-        <w:t>MCUXpresso</w:t>
-      </w:r>
-      <w:proofErr w:type="spellEnd"/>
-      <w:r>
-        <w:rPr>
-          <w:rFonts w:ascii="Times New Roman" w:eastAsia="DejaVu Serif" w:hAnsi="Times New Roman" w:cs="Times New Roman"/>
-          <w:lang w:val="en-US"/>
-        </w:rPr>
-        <w:t xml:space="preserve"> IDE </w:t>
-      </w:r>
-      <w:hyperlink r:id="rId22">
+        <w:t xml:space="preserve">MCUXpresso IDE </w:t>
+      </w:r>
+      <w:hyperlink r:id="rId24">
         <w:r>
           <w:rPr>
             <w:rFonts w:ascii="Times New Roman" w:eastAsia="DejaVu Serif" w:hAnsi="Times New Roman" w:cs="Times New Roman"/>
@@ -6405,23 +6679,14 @@
           <w:lang w:val="en-US"/>
         </w:rPr>
       </w:pPr>
-      <w:proofErr w:type="spellStart"/>
       <w:r>
         <w:rPr>
           <w:rFonts w:ascii="Times New Roman" w:eastAsia="DejaVu Serif" w:hAnsi="Times New Roman" w:cs="Times New Roman"/>
           <w:lang w:val="en-US"/>
         </w:rPr>
-        <w:t>QCustomPlot</w:t>
-      </w:r>
-      <w:proofErr w:type="spellEnd"/>
-      <w:r>
-        <w:rPr>
-          <w:rFonts w:ascii="Times New Roman" w:eastAsia="DejaVu Serif" w:hAnsi="Times New Roman" w:cs="Times New Roman"/>
-          <w:lang w:val="en-US"/>
-        </w:rPr>
-        <w:t xml:space="preserve"> GUI </w:t>
-      </w:r>
-      <w:hyperlink r:id="rId23">
+        <w:t xml:space="preserve">QCustomPlot GUI </w:t>
+      </w:r>
+      <w:hyperlink r:id="rId25">
         <w:r>
           <w:rPr>
             <w:rFonts w:ascii="Times New Roman" w:eastAsia="DejaVu Serif" w:hAnsi="Times New Roman" w:cs="Times New Roman"/>
@@ -6449,14 +6714,7 @@
         <w:rPr>
           <w:rFonts w:ascii="Times New Roman" w:eastAsia="DejaVu Serif" w:hAnsi="Times New Roman" w:cs="Times New Roman"/>
         </w:rPr>
-        <w:t xml:space="preserve">Documentación del Firmware con </w:t>
-      </w:r>
-      <w:proofErr w:type="spellStart"/>
-      <w:r>
-        <w:rPr>
-          <w:rFonts w:ascii="Times New Roman" w:eastAsia="DejaVu Serif" w:hAnsi="Times New Roman" w:cs="Times New Roman"/>
-        </w:rPr>
-        <w:t>Doxyge</w:t>
+        <w:t>Documentación del Firmware con Doxyge</w:t>
       </w:r>
       <w:r>
         <w:rPr>
@@ -6464,21 +6722,30 @@
         </w:rPr>
         <w:t>n</w:t>
       </w:r>
-      <w:proofErr w:type="spellEnd"/>
       <w:r>
         <w:rPr>
           <w:rFonts w:ascii="Times New Roman" w:eastAsia="DejaVu Serif" w:hAnsi="Times New Roman" w:cs="Times New Roman"/>
         </w:rPr>
         <w:t xml:space="preserve"> v1.9.6. </w:t>
       </w:r>
-      <w:r>
-        <w:rPr>
-          <w:rFonts w:ascii="Times New Roman" w:eastAsia="DejaVu Serif" w:hAnsi="Times New Roman" w:cs="Times New Roman"/>
-          <w:color w:val="1155CC"/>
-          <w:u w:val="single"/>
-        </w:rPr>
-        <w:t>https://www.doxygen.nl/index.html</w:t>
-      </w:r>
+      <w:hyperlink r:id="rId26" w:history="1">
+        <w:r>
+          <w:rPr>
+            <w:rStyle w:val="Hipervnculo"/>
+            <w:rFonts w:ascii="Times New Roman" w:eastAsia="DejaVu Serif" w:hAnsi="Times New Roman" w:cs="Times New Roman"/>
+          </w:rPr>
+          <w:t>https://www.doxygen.nl/index.html</w:t>
+        </w:r>
+      </w:hyperlink>
+    </w:p>
+    <w:p>
+      <w:pPr>
+        <w:spacing w:after="0" w:line="360" w:lineRule="auto"/>
+        <w:ind w:leftChars="0" w:left="0" w:firstLineChars="0" w:firstLine="0"/>
+        <w:rPr>
+          <w:rFonts w:ascii="Times New Roman" w:eastAsia="DejaVu Serif" w:hAnsi="Times New Roman" w:cs="Times New Roman"/>
+        </w:rPr>
+      </w:pPr>
     </w:p>
     <w:p>
       <w:pPr>
@@ -6664,7 +6931,7 @@
             </wp:anchor>
           </w:drawing>
         </mc:Choice>
-        <mc:Fallback xmlns:dgm="http://schemas.openxmlformats.org/drawingml/2006/diagram" xmlns:lc="http://schemas.openxmlformats.org/drawingml/2006/lockedCanvas" xmlns:c="http://schemas.openxmlformats.org/drawingml/2006/chart" xmlns:pic="http://schemas.openxmlformats.org/drawingml/2006/picture" xmlns:a="http://schemas.openxmlformats.org/drawingml/2006/main" xmlns:sl="http://schemas.openxmlformats.org/schemaLibrary/2006/main">
+        <mc:Fallback xmlns:sl="http://schemas.openxmlformats.org/schemaLibrary/2006/main" xmlns:a="http://schemas.openxmlformats.org/drawingml/2006/main" xmlns:pic="http://schemas.openxmlformats.org/drawingml/2006/picture" xmlns:c="http://schemas.openxmlformats.org/drawingml/2006/chart" xmlns:lc="http://schemas.openxmlformats.org/drawingml/2006/lockedCanvas" xmlns:dgm="http://schemas.openxmlformats.org/drawingml/2006/diagram">
           <w:drawing>
             <wp:anchor allowOverlap="1" behindDoc="1" distB="0" distT="0" distL="0" distR="0" hidden="0" layoutInCell="1" locked="0" relativeHeight="0" simplePos="0">
               <wp:simplePos x="0" y="0"/>
@@ -6990,7 +7257,7 @@
             </wp:anchor>
           </w:drawing>
         </mc:Choice>
-        <mc:Fallback xmlns:dgm="http://schemas.openxmlformats.org/drawingml/2006/diagram" xmlns:lc="http://schemas.openxmlformats.org/drawingml/2006/lockedCanvas" xmlns:c="http://schemas.openxmlformats.org/drawingml/2006/chart" xmlns:pic="http://schemas.openxmlformats.org/drawingml/2006/picture" xmlns:a="http://schemas.openxmlformats.org/drawingml/2006/main" xmlns:sl="http://schemas.openxmlformats.org/schemaLibrary/2006/main">
+        <mc:Fallback xmlns:sl="http://schemas.openxmlformats.org/schemaLibrary/2006/main" xmlns:a="http://schemas.openxmlformats.org/drawingml/2006/main" xmlns:pic="http://schemas.openxmlformats.org/drawingml/2006/picture" xmlns:c="http://schemas.openxmlformats.org/drawingml/2006/chart" xmlns:lc="http://schemas.openxmlformats.org/drawingml/2006/lockedCanvas" xmlns:dgm="http://schemas.openxmlformats.org/drawingml/2006/diagram">
           <w:drawing>
             <wp:anchor allowOverlap="1" behindDoc="1" distB="0" distT="0" distL="0" distR="0" hidden="0" layoutInCell="1" locked="0" relativeHeight="0" simplePos="0">
               <wp:simplePos x="0" y="0"/>
@@ -11093,6 +11360,18 @@
       <w:lang w:eastAsia="es-AR"/>
     </w:rPr>
   </w:style>
+  <w:style w:type="character" w:styleId="Mencinsinresolver">
+    <w:name w:val="Unresolved Mention"/>
+    <w:basedOn w:val="Fuentedeprrafopredeter"/>
+    <w:uiPriority w:val="99"/>
+    <w:semiHidden/>
+    <w:unhideWhenUsed/>
+    <w:rsid w:val="00BD70F0"/>
+    <w:rPr>
+      <w:color w:val="605E5C"/>
+      <w:shd w:val="clear" w:color="auto" w:fill="E1DFDD"/>
+    </w:rPr>
+  </w:style>
 </w:styles>
 </file>
 
@@ -11417,28 +11696,28 @@
 </file>
 
 <file path=customXml/item1.xml><?xml version="1.0" encoding="utf-8"?>
+<b:Sources xmlns:b="http://schemas.openxmlformats.org/officeDocument/2006/bibliography" xmlns="http://schemas.openxmlformats.org/officeDocument/2006/bibliography" SelectedStyle="\APASixthEditionOfficeOnline.xsl" StyleName="APA" Version="6"/>
+</file>
+
+<file path=customXml/item2.xml><?xml version="1.0" encoding="utf-8"?>
 <go:gDocsCustomXmlDataStorage xmlns:go="http://customooxmlschemas.google.com/" xmlns:r="http://schemas.openxmlformats.org/officeDocument/2006/relationships" uri="GoogleDocsCustomDataVersion2">
   <go:docsCustomData xmlns:go="http://customooxmlschemas.google.com/" roundtripDataSignature="AMtx7mhE2NXe5txllHifpiISpPoIKiTmBw==">CgMxLjA4AHIhMVBRZjZWM2hZdWtIUUtDUy1UREZMWXpsVnFUT3lKTTI0</go:docsCustomData>
 </go:gDocsCustomXmlDataStorage>
 </file>
 
-<file path=customXml/item2.xml><?xml version="1.0" encoding="utf-8"?>
-<b:Sources xmlns:b="http://schemas.openxmlformats.org/officeDocument/2006/bibliography" xmlns="http://schemas.openxmlformats.org/officeDocument/2006/bibliography" SelectedStyle="\APASixthEditionOfficeOnline.xsl" StyleName="APA" Version="6"/>
+<file path=customXml/itemProps1.xml><?xml version="1.0" encoding="utf-8"?>
+<ds:datastoreItem xmlns:ds="http://schemas.openxmlformats.org/officeDocument/2006/customXml" ds:itemID="{530222DD-A96B-4BA0-9D23-1D3C3B50691F}">
+  <ds:schemaRefs>
+    <ds:schemaRef ds:uri="http://schemas.openxmlformats.org/officeDocument/2006/bibliography"/>
+  </ds:schemaRefs>
+</ds:datastoreItem>
 </file>
 
-<file path=customXml/itemProps1.xml><?xml version="1.0" encoding="utf-8"?>
+<file path=customXml/itemProps2.xml><?xml version="1.0" encoding="utf-8"?>
 <ds:datastoreItem xmlns:ds="http://schemas.openxmlformats.org/officeDocument/2006/customXml" ds:itemID="{11111111-1234-1234-1234-123412341234}">
   <ds:schemaRefs>
     <ds:schemaRef ds:uri="http://customooxmlschemas.google.com/"/>
     <ds:schemaRef ds:uri="http://schemas.openxmlformats.org/officeDocument/2006/relationships"/>
   </ds:schemaRefs>
 </ds:datastoreItem>
-</file>
-
-<file path=customXml/itemProps2.xml><?xml version="1.0" encoding="utf-8"?>
-<ds:datastoreItem xmlns:ds="http://schemas.openxmlformats.org/officeDocument/2006/customXml" ds:itemID="{530222DD-A96B-4BA0-9D23-1D3C3B50691F}">
-  <ds:schemaRefs>
-    <ds:schemaRef ds:uri="http://schemas.openxmlformats.org/officeDocument/2006/bibliography"/>
-  </ds:schemaRefs>
-</ds:datastoreItem>
 </file>
</xml_diff>

<commit_message>
Readme and documentation updated ~ Issue related #8
</commit_message>
<xml_diff>
--- a/Documentation/Informe TPO.docx
+++ b/Documentation/Informe TPO.docx
@@ -1650,7 +1650,6 @@
           <w:docPartUnique/>
         </w:docPartObj>
       </w:sdtPr>
-      <w:sdtEndPr/>
       <w:sdtContent>
         <w:p>
           <w:pPr>
@@ -2448,7 +2447,21 @@
           <w:rFonts w:ascii="Times New Roman" w:eastAsia="Arial" w:hAnsi="Times New Roman" w:cs="Times New Roman"/>
           <w:lang w:val="en-US"/>
         </w:rPr>
-        <w:t>Servo MG90S (controlled by PWM.</w:t>
+        <w:t>Servo MG90S (controlled by PWM</w:t>
+      </w:r>
+      <w:r>
+        <w:rPr>
+          <w:rFonts w:ascii="Times New Roman" w:eastAsia="Arial" w:hAnsi="Times New Roman" w:cs="Times New Roman"/>
+          <w:lang w:val="en-US"/>
+        </w:rPr>
+        <w:t>)</w:t>
+      </w:r>
+      <w:r>
+        <w:rPr>
+          <w:rFonts w:ascii="Times New Roman" w:eastAsia="Arial" w:hAnsi="Times New Roman" w:cs="Times New Roman"/>
+          <w:lang w:val="en-US"/>
+        </w:rPr>
+        <w:t>.</w:t>
       </w:r>
     </w:p>
     <w:p>
@@ -6931,7 +6944,7 @@
             </wp:anchor>
           </w:drawing>
         </mc:Choice>
-        <mc:Fallback xmlns:sl="http://schemas.openxmlformats.org/schemaLibrary/2006/main" xmlns:a="http://schemas.openxmlformats.org/drawingml/2006/main" xmlns:pic="http://schemas.openxmlformats.org/drawingml/2006/picture" xmlns:c="http://schemas.openxmlformats.org/drawingml/2006/chart" xmlns:lc="http://schemas.openxmlformats.org/drawingml/2006/lockedCanvas" xmlns:dgm="http://schemas.openxmlformats.org/drawingml/2006/diagram">
+        <mc:Fallback xmlns:dgm="http://schemas.openxmlformats.org/drawingml/2006/diagram" xmlns:lc="http://schemas.openxmlformats.org/drawingml/2006/lockedCanvas" xmlns:c="http://schemas.openxmlformats.org/drawingml/2006/chart" xmlns:pic="http://schemas.openxmlformats.org/drawingml/2006/picture" xmlns:a="http://schemas.openxmlformats.org/drawingml/2006/main" xmlns:sl="http://schemas.openxmlformats.org/schemaLibrary/2006/main">
           <w:drawing>
             <wp:anchor allowOverlap="1" behindDoc="1" distB="0" distT="0" distL="0" distR="0" hidden="0" layoutInCell="1" locked="0" relativeHeight="0" simplePos="0">
               <wp:simplePos x="0" y="0"/>
@@ -7257,7 +7270,7 @@
             </wp:anchor>
           </w:drawing>
         </mc:Choice>
-        <mc:Fallback xmlns:sl="http://schemas.openxmlformats.org/schemaLibrary/2006/main" xmlns:a="http://schemas.openxmlformats.org/drawingml/2006/main" xmlns:pic="http://schemas.openxmlformats.org/drawingml/2006/picture" xmlns:c="http://schemas.openxmlformats.org/drawingml/2006/chart" xmlns:lc="http://schemas.openxmlformats.org/drawingml/2006/lockedCanvas" xmlns:dgm="http://schemas.openxmlformats.org/drawingml/2006/diagram">
+        <mc:Fallback xmlns:dgm="http://schemas.openxmlformats.org/drawingml/2006/diagram" xmlns:lc="http://schemas.openxmlformats.org/drawingml/2006/lockedCanvas" xmlns:c="http://schemas.openxmlformats.org/drawingml/2006/chart" xmlns:pic="http://schemas.openxmlformats.org/drawingml/2006/picture" xmlns:a="http://schemas.openxmlformats.org/drawingml/2006/main" xmlns:sl="http://schemas.openxmlformats.org/schemaLibrary/2006/main">
           <w:drawing>
             <wp:anchor allowOverlap="1" behindDoc="1" distB="0" distT="0" distL="0" distR="0" hidden="0" layoutInCell="1" locked="0" relativeHeight="0" simplePos="0">
               <wp:simplePos x="0" y="0"/>

</xml_diff>